<commit_message>
update the introduction section in the proposal
</commit_message>
<xml_diff>
--- a/Bus Real-Time Tracking System Proposal.docx
+++ b/Bus Real-Time Tracking System Proposal.docx
@@ -10,6 +10,7 @@
           <w:szCs w:val="36"/>
         </w:rPr>
       </w:pPr>
+      <w:bookmarkStart w:id="0" w:name="_Hlk164656371"/>
       <w:r>
         <w:rPr>
           <w:rStyle w:val="Strong"/>
@@ -39,12 +40,9 @@
           <w:szCs w:val="24"/>
           <w14:ligatures w14:val="none"/>
         </w:rPr>
-        <w:t>As a bustling metropolis and economic hub in Malaysia, Johor Bahru relies heavily on its public transportation network to facilitate the mobility of its residents and workforce. However, navigating the city's bus system often presents challenges for commuters, particularly in predicting bus arrival times and minimizing wait times at bus stops. The inherent variability of traffic conditions, coupled with the lack of real-time information, exacerbates the uncertainty and inconvenience experienced by passengers as they plan their journeys across the city.</w:t>
-      </w:r>
-    </w:p>
-    <w:p>
-      <w:pPr>
-        <w:pStyle w:val="PlainText"/>
+        <w:t>As a bustling metropolis and economic hub in Malaysia, Johor Bahru relies heavily on its public transportation network to facilitate the mobility of its residents and workforce. However, navigating the city's bus system often presents challenges for commuters, particularly in predicting bus arrival times and minimizing wait times at bus stops. The inherent variability of traffic conditions, coupled with the lack of real-time information, exacerbates the uncertainty and inconvenience experienced by passengers as they plan their journeys across the city</w:t>
+      </w:r>
+      <w:r>
         <w:rPr>
           <w:rFonts w:ascii="Times New Roman" w:eastAsia="Times New Roman" w:hAnsi="Times New Roman" w:cs="Times New Roman"/>
           <w:kern w:val="0"/>
@@ -52,11 +50,9 @@
           <w:szCs w:val="24"/>
           <w14:ligatures w14:val="none"/>
         </w:rPr>
-      </w:pPr>
-    </w:p>
-    <w:p>
-      <w:pPr>
-        <w:pStyle w:val="PlainText"/>
+        <w:t xml:space="preserve">. </w:t>
+      </w:r>
+      <w:r>
         <w:rPr>
           <w:rFonts w:ascii="Times New Roman" w:eastAsia="Times New Roman" w:hAnsi="Times New Roman" w:cs="Times New Roman"/>
           <w:kern w:val="0"/>
@@ -64,7 +60,8 @@
           <w:szCs w:val="24"/>
           <w14:ligatures w14:val="none"/>
         </w:rPr>
-      </w:pPr>
+        <w:t>Therefore, this project aims to enhance the user experience and efficiency of public bus systems in Johor Bahru by introducing a real-time tracking system. Specifically, our objectives include reducing average waiting times</w:t>
+      </w:r>
       <w:r>
         <w:rPr>
           <w:rFonts w:ascii="Times New Roman" w:eastAsia="Times New Roman" w:hAnsi="Times New Roman" w:cs="Times New Roman"/>
@@ -73,9 +70,54 @@
           <w:szCs w:val="24"/>
           <w14:ligatures w14:val="none"/>
         </w:rPr>
+        <w:t xml:space="preserve">, </w:t>
+      </w:r>
+      <w:r>
+        <w:rPr>
+          <w:rFonts w:ascii="Times New Roman" w:eastAsia="Times New Roman" w:hAnsi="Times New Roman" w:cs="Times New Roman"/>
+          <w:kern w:val="0"/>
+          <w:sz w:val="24"/>
+          <w:szCs w:val="24"/>
+          <w14:ligatures w14:val="none"/>
+        </w:rPr>
+        <w:t>increasing ridership levels, and improving overall satisfaction among commuters.</w:t>
+      </w:r>
+    </w:p>
+    <w:p>
+      <w:pPr>
+        <w:pStyle w:val="PlainText"/>
+        <w:rPr>
+          <w:rFonts w:ascii="Times New Roman" w:eastAsia="Times New Roman" w:hAnsi="Times New Roman" w:cs="Times New Roman"/>
+          <w:kern w:val="0"/>
+          <w:sz w:val="24"/>
+          <w:szCs w:val="24"/>
+          <w14:ligatures w14:val="none"/>
+        </w:rPr>
+      </w:pPr>
+    </w:p>
+    <w:p>
+      <w:pPr>
+        <w:pStyle w:val="PlainText"/>
+        <w:rPr>
+          <w:rFonts w:ascii="Times New Roman" w:eastAsia="Times New Roman" w:hAnsi="Times New Roman" w:cs="Times New Roman"/>
+          <w:kern w:val="0"/>
+          <w:sz w:val="24"/>
+          <w:szCs w:val="24"/>
+          <w14:ligatures w14:val="none"/>
+        </w:rPr>
+      </w:pPr>
+      <w:r>
+        <w:rPr>
+          <w:rFonts w:ascii="Times New Roman" w:eastAsia="Times New Roman" w:hAnsi="Times New Roman" w:cs="Times New Roman"/>
+          <w:kern w:val="0"/>
+          <w:sz w:val="24"/>
+          <w:szCs w:val="24"/>
+          <w14:ligatures w14:val="none"/>
+        </w:rPr>
         <w:t>This project proposal provides a comprehensive clarification of the project overview, organizational background study including problem definitions, feasibility study, and project planning. It offers detailed insights into each aspect, shedding light on the objectives, challenges, economic viability, and strategic planning involved in enhancing public bus systems.</w:t>
       </w:r>
     </w:p>
+    <w:bookmarkEnd w:id="0"/>
     <w:p>
       <w:pPr>
         <w:pStyle w:val="PlainText"/>
@@ -306,7 +348,6 @@
           <w:sz w:val="24"/>
           <w:szCs w:val="24"/>
         </w:rPr>
-        <w:lastRenderedPageBreak/>
         <w:t>2.</w:t>
       </w:r>
       <w:r>
@@ -344,25 +385,7 @@
           <w:sz w:val="24"/>
           <w:szCs w:val="24"/>
         </w:rPr>
-        <w:t xml:space="preserve">Due to the absence of real-time tracking capabilities, transportation </w:t>
-      </w:r>
-      <w:proofErr w:type="spellStart"/>
-      <w:r>
-        <w:rPr>
-          <w:rFonts w:asciiTheme="majorBidi" w:hAnsiTheme="majorBidi" w:cstheme="majorBidi"/>
-          <w:sz w:val="24"/>
-          <w:szCs w:val="24"/>
-        </w:rPr>
-        <w:t>authorities</w:t>
-      </w:r>
-      <w:proofErr w:type="spellEnd"/>
-      <w:r>
-        <w:rPr>
-          <w:rFonts w:asciiTheme="majorBidi" w:hAnsiTheme="majorBidi" w:cstheme="majorBidi"/>
-          <w:sz w:val="24"/>
-          <w:szCs w:val="24"/>
-        </w:rPr>
-        <w:t xml:space="preserve"> encounter significant challenges in effectively monitoring and managing bus services. The lack of real-time data on bus operations impedes authorities' ability to promptly identify service disruptions, address operational issues, and uphold service quality standards. Consequently, this limitation hinders the overall efficiency and reliability of the public bus system in Johor Bahru, compromising the quality of service provided to passengers and the system's ability to adapt to changing conditions.</w:t>
+        <w:t>Due to the absence of real-time tracking capabilities, transportation authorities encounter significant challenges in effectively monitoring and managing bus services. The lack of real-time data on bus operations impedes authorities' ability to promptly identify service disruptions, address operational issues, and uphold service quality standards. Consequently, this limitation hinders the overall efficiency and reliability of the public bus system in Johor Bahru, compromising the quality of service provided to passengers and the system's ability to adapt to changing conditions.</w:t>
       </w:r>
     </w:p>
     <w:p>
@@ -1179,7 +1202,6 @@
   <w:style w:type="character" w:default="1" w:styleId="DefaultParagraphFont">
     <w:name w:val="Default Paragraph Font"/>
     <w:uiPriority w:val="1"/>
-    <w:semiHidden/>
     <w:unhideWhenUsed/>
   </w:style>
   <w:style w:type="table" w:default="1" w:styleId="TableNormal">

</xml_diff>

<commit_message>
edit the main proposal file and reformat some parts in it
</commit_message>
<xml_diff>
--- a/Bus Real-Time Tracking System Proposal.docx
+++ b/Bus Real-Time Tracking System Proposal.docx
@@ -6,20 +6,31 @@
       <w:pPr>
         <w:pStyle w:val="NormalWeb"/>
         <w:rPr>
-          <w:sz w:val="36"/>
-          <w:szCs w:val="36"/>
-        </w:rPr>
-      </w:pPr>
-      <w:bookmarkStart w:id="0" w:name="_Hlk164656371"/>
-      <w:r>
-        <w:rPr>
           <w:rStyle w:val="Strong"/>
           <w:rFonts w:eastAsiaTheme="majorEastAsia"/>
           <w:sz w:val="36"/>
           <w:szCs w:val="36"/>
         </w:rPr>
+      </w:pPr>
+      <w:bookmarkStart w:id="0" w:name="_Hlk164656371"/>
+      <w:r>
+        <w:rPr>
+          <w:rStyle w:val="Strong"/>
+          <w:rFonts w:eastAsiaTheme="majorEastAsia"/>
+          <w:sz w:val="36"/>
+          <w:szCs w:val="36"/>
+        </w:rPr>
         <w:t>Introduction</w:t>
       </w:r>
+    </w:p>
+    <w:p>
+      <w:pPr>
+        <w:pStyle w:val="NormalWeb"/>
+        <w:rPr>
+          <w:sz w:val="36"/>
+          <w:szCs w:val="36"/>
+        </w:rPr>
+      </w:pPr>
     </w:p>
     <w:p>
       <w:pPr>
@@ -167,6 +178,17 @@
       <w:pPr>
         <w:rPr>
           <w:rFonts w:asciiTheme="majorBidi" w:hAnsiTheme="majorBidi" w:cstheme="majorBidi"/>
+          <w:b/>
+          <w:bCs/>
+          <w:sz w:val="36"/>
+          <w:szCs w:val="36"/>
+        </w:rPr>
+      </w:pPr>
+    </w:p>
+    <w:p>
+      <w:pPr>
+        <w:rPr>
+          <w:rFonts w:asciiTheme="majorBidi" w:hAnsiTheme="majorBidi" w:cstheme="majorBidi"/>
           <w:sz w:val="24"/>
           <w:szCs w:val="24"/>
         </w:rPr>
@@ -226,11 +248,206 @@
       <w:pPr>
         <w:rPr>
           <w:rFonts w:asciiTheme="majorBidi" w:hAnsiTheme="majorBidi" w:cstheme="majorBidi"/>
-          <w:sz w:val="24"/>
-          <w:szCs w:val="24"/>
-        </w:rPr>
-      </w:pPr>
-      <w:r>
+          <w:b/>
+          <w:bCs/>
+          <w:sz w:val="32"/>
+          <w:szCs w:val="32"/>
+        </w:rPr>
+      </w:pPr>
+      <w:r>
+        <w:rPr>
+          <w:rFonts w:asciiTheme="majorBidi" w:hAnsiTheme="majorBidi" w:cstheme="majorBidi"/>
+          <w:b/>
+          <w:bCs/>
+          <w:sz w:val="32"/>
+          <w:szCs w:val="32"/>
+        </w:rPr>
+        <w:t>Identified Problems</w:t>
+      </w:r>
+      <w:r>
+        <w:rPr>
+          <w:rFonts w:asciiTheme="majorBidi" w:hAnsiTheme="majorBidi" w:cstheme="majorBidi"/>
+          <w:sz w:val="24"/>
+          <w:szCs w:val="24"/>
+        </w:rPr>
+        <w:br/>
+      </w:r>
+      <w:r>
+        <w:rPr>
+          <w:rFonts w:asciiTheme="majorBidi" w:hAnsiTheme="majorBidi" w:cstheme="majorBidi"/>
+          <w:b/>
+          <w:bCs/>
+          <w:sz w:val="24"/>
+          <w:szCs w:val="24"/>
+        </w:rPr>
+        <w:t>Unreliable Schedule Adherence</w:t>
+      </w:r>
+    </w:p>
+    <w:p>
+      <w:pPr>
+        <w:rPr>
+          <w:rFonts w:asciiTheme="majorBidi" w:hAnsiTheme="majorBidi" w:cstheme="majorBidi"/>
+          <w:sz w:val="24"/>
+          <w:szCs w:val="24"/>
+        </w:rPr>
+      </w:pPr>
+      <w:r>
+        <w:rPr>
+          <w:rFonts w:asciiTheme="majorBidi" w:hAnsiTheme="majorBidi" w:cstheme="majorBidi"/>
+          <w:sz w:val="24"/>
+          <w:szCs w:val="24"/>
+        </w:rPr>
+        <w:t xml:space="preserve">The lack of real-time tracking capabilities results in unreliable bus arrival times and schedules, exacerbating passenger uncertainty and frustration due to the absence of accurate information on bus locations and arrival times. This uncertainty contributes to longer wait times and missed </w:t>
+      </w:r>
+      <w:r>
+        <w:rPr>
+          <w:rFonts w:asciiTheme="majorBidi" w:hAnsiTheme="majorBidi" w:cstheme="majorBidi"/>
+          <w:sz w:val="24"/>
+          <w:szCs w:val="24"/>
+        </w:rPr>
+        <w:lastRenderedPageBreak/>
+        <w:t>connections, diminishing the overall user experience and efficiency of the public bus system in Johor Bahru.</w:t>
+      </w:r>
+    </w:p>
+    <w:p>
+      <w:pPr>
+        <w:rPr>
+          <w:rFonts w:asciiTheme="majorBidi" w:hAnsiTheme="majorBidi" w:cstheme="majorBidi"/>
+          <w:b/>
+          <w:bCs/>
+          <w:sz w:val="24"/>
+          <w:szCs w:val="24"/>
+        </w:rPr>
+      </w:pPr>
+      <w:r>
+        <w:rPr>
+          <w:rFonts w:asciiTheme="majorBidi" w:hAnsiTheme="majorBidi" w:cstheme="majorBidi"/>
+          <w:b/>
+          <w:bCs/>
+          <w:sz w:val="24"/>
+          <w:szCs w:val="24"/>
+        </w:rPr>
+        <w:t>Inadequate Service Monitoring</w:t>
+      </w:r>
+    </w:p>
+    <w:p>
+      <w:pPr>
+        <w:rPr>
+          <w:rFonts w:asciiTheme="majorBidi" w:hAnsiTheme="majorBidi" w:cstheme="majorBidi"/>
+          <w:sz w:val="24"/>
+          <w:szCs w:val="24"/>
+        </w:rPr>
+      </w:pPr>
+      <w:r>
+        <w:rPr>
+          <w:rFonts w:asciiTheme="majorBidi" w:hAnsiTheme="majorBidi" w:cstheme="majorBidi"/>
+          <w:b/>
+          <w:bCs/>
+          <w:sz w:val="24"/>
+          <w:szCs w:val="24"/>
+        </w:rPr>
+        <w:t xml:space="preserve"> </w:t>
+      </w:r>
+      <w:r>
+        <w:rPr>
+          <w:rFonts w:asciiTheme="majorBidi" w:hAnsiTheme="majorBidi" w:cstheme="majorBidi"/>
+          <w:sz w:val="24"/>
+          <w:szCs w:val="24"/>
+        </w:rPr>
+        <w:t xml:space="preserve">Due to the absence of real-time tracking capabilities, transportation </w:t>
+      </w:r>
+      <w:proofErr w:type="spellStart"/>
+      <w:r>
+        <w:rPr>
+          <w:rFonts w:asciiTheme="majorBidi" w:hAnsiTheme="majorBidi" w:cstheme="majorBidi"/>
+          <w:sz w:val="24"/>
+          <w:szCs w:val="24"/>
+        </w:rPr>
+        <w:t>authorities</w:t>
+      </w:r>
+      <w:proofErr w:type="spellEnd"/>
+      <w:r>
+        <w:rPr>
+          <w:rFonts w:asciiTheme="majorBidi" w:hAnsiTheme="majorBidi" w:cstheme="majorBidi"/>
+          <w:sz w:val="24"/>
+          <w:szCs w:val="24"/>
+        </w:rPr>
+        <w:t xml:space="preserve"> encounter significant challenges in effectively monitoring and managing bus services. The lack of real-time data on bus operations impedes authorities' ability to promptly identify service disruptions, address operational issues, and uphold service quality standards. Consequently, this limitation hinders the overall efficiency and reliability of the public bus system in Johor Bahru, compromising the quality of service provided to passengers and the system's ability to adapt to changing conditions.</w:t>
+      </w:r>
+    </w:p>
+    <w:p>
+      <w:pPr>
+        <w:rPr>
+          <w:rFonts w:asciiTheme="majorBidi" w:hAnsiTheme="majorBidi" w:cstheme="majorBidi"/>
+          <w:sz w:val="24"/>
+          <w:szCs w:val="24"/>
+        </w:rPr>
+      </w:pPr>
+    </w:p>
+    <w:p>
+      <w:pPr>
+        <w:rPr>
+          <w:rFonts w:asciiTheme="majorBidi" w:hAnsiTheme="majorBidi" w:cstheme="majorBidi"/>
+          <w:b/>
+          <w:bCs/>
+          <w:sz w:val="32"/>
+          <w:szCs w:val="32"/>
+        </w:rPr>
+      </w:pPr>
+      <w:r>
+        <w:rPr>
+          <w:rFonts w:asciiTheme="majorBidi" w:hAnsiTheme="majorBidi" w:cstheme="majorBidi"/>
+          <w:b/>
+          <w:bCs/>
+          <w:sz w:val="32"/>
+          <w:szCs w:val="32"/>
+        </w:rPr>
+        <w:t>Problem Statement</w:t>
+      </w:r>
+    </w:p>
+    <w:p>
+      <w:pPr>
+        <w:rPr>
+          <w:rFonts w:asciiTheme="majorBidi" w:hAnsiTheme="majorBidi" w:cstheme="majorBidi"/>
+          <w:sz w:val="24"/>
+          <w:szCs w:val="24"/>
+        </w:rPr>
+      </w:pPr>
+      <w:r>
+        <w:rPr>
+          <w:rFonts w:asciiTheme="majorBidi" w:hAnsiTheme="majorBidi" w:cstheme="majorBidi"/>
+          <w:sz w:val="24"/>
+          <w:szCs w:val="24"/>
+        </w:rPr>
+        <w:t>The public bus system in Johor Bahru faces significant challenges that hinder its effectiveness in providing reliable, efficient, and user-friendly transportation services. Key issues include the lack of real-time tracking capabilities, resulting in unpredictable bus arrival times, inefficient route planning, and limited accessibility information for passengers</w:t>
+      </w:r>
+      <w:r>
+        <w:rPr>
+          <w:rFonts w:asciiTheme="majorBidi" w:hAnsiTheme="majorBidi" w:cstheme="majorBidi"/>
+          <w:sz w:val="24"/>
+          <w:szCs w:val="24"/>
+        </w:rPr>
+        <w:t xml:space="preserve"> and </w:t>
+      </w:r>
+      <w:r>
+        <w:rPr>
+          <w:rFonts w:asciiTheme="majorBidi" w:hAnsiTheme="majorBidi" w:cstheme="majorBidi"/>
+          <w:sz w:val="24"/>
+          <w:szCs w:val="24"/>
+        </w:rPr>
+        <w:t>transportation authorities</w:t>
+      </w:r>
+      <w:r>
+        <w:rPr>
+          <w:rFonts w:asciiTheme="majorBidi" w:hAnsiTheme="majorBidi" w:cstheme="majorBidi"/>
+          <w:sz w:val="24"/>
+          <w:szCs w:val="24"/>
+        </w:rPr>
+        <w:t>.</w:t>
+      </w:r>
+    </w:p>
+    <w:p>
+      <w:pPr>
         <w:rPr>
           <w:rFonts w:asciiTheme="majorBidi" w:hAnsiTheme="majorBidi" w:cstheme="majorBidi"/>
           <w:b/>
@@ -238,296 +455,56 @@
           <w:sz w:val="28"/>
           <w:szCs w:val="28"/>
         </w:rPr>
-        <w:t>Identified Problems</w:t>
-      </w:r>
-      <w:r>
-        <w:rPr>
-          <w:rFonts w:asciiTheme="majorBidi" w:hAnsiTheme="majorBidi" w:cstheme="majorBidi"/>
-          <w:sz w:val="24"/>
-          <w:szCs w:val="24"/>
-        </w:rPr>
-        <w:br/>
-        <w:t>1.</w:t>
-      </w:r>
-      <w:r>
+      </w:pPr>
+    </w:p>
+    <w:p>
+      <w:pPr>
         <w:rPr>
           <w:rFonts w:asciiTheme="majorBidi" w:hAnsiTheme="majorBidi" w:cstheme="majorBidi"/>
           <w:b/>
           <w:bCs/>
-          <w:sz w:val="24"/>
-          <w:szCs w:val="24"/>
-        </w:rPr>
-        <w:t>Unreliable Schedule Adherence</w:t>
-      </w:r>
-      <w:r>
-        <w:rPr>
-          <w:rFonts w:asciiTheme="majorBidi" w:hAnsiTheme="majorBidi" w:cstheme="majorBidi"/>
-          <w:sz w:val="24"/>
-          <w:szCs w:val="24"/>
-        </w:rPr>
-        <w:t>:</w:t>
-      </w:r>
-    </w:p>
-    <w:p>
-      <w:pPr>
-        <w:rPr>
-          <w:rFonts w:asciiTheme="majorBidi" w:hAnsiTheme="majorBidi" w:cstheme="majorBidi"/>
-          <w:sz w:val="24"/>
-          <w:szCs w:val="24"/>
-        </w:rPr>
-      </w:pPr>
-      <w:r>
-        <w:rPr>
-          <w:rFonts w:asciiTheme="majorBidi" w:hAnsiTheme="majorBidi" w:cstheme="majorBidi"/>
-          <w:sz w:val="24"/>
-          <w:szCs w:val="24"/>
-        </w:rPr>
-        <w:t>The lack of real-time tracking capabilities results in unreliable bus arrival times and schedules, exacerbating passenger uncertainty and frustration due to the absence of accurate information on bus locations and arrival times. This uncertainty contributes to longer wait times and missed connections, diminishing the overall user experience and efficiency of the public bus system in Johor Bahru.</w:t>
-      </w:r>
-    </w:p>
-    <w:p>
-      <w:pPr>
-        <w:rPr>
-          <w:rFonts w:asciiTheme="majorBidi" w:hAnsiTheme="majorBidi" w:cstheme="majorBidi"/>
-          <w:sz w:val="24"/>
-          <w:szCs w:val="24"/>
-        </w:rPr>
-      </w:pPr>
-    </w:p>
-    <w:p>
-      <w:pPr>
-        <w:rPr>
-          <w:rFonts w:asciiTheme="majorBidi" w:hAnsiTheme="majorBidi" w:cstheme="majorBidi"/>
-          <w:sz w:val="24"/>
-          <w:szCs w:val="24"/>
-        </w:rPr>
-      </w:pPr>
-    </w:p>
-    <w:p>
-      <w:pPr>
-        <w:rPr>
-          <w:rFonts w:asciiTheme="majorBidi" w:hAnsiTheme="majorBidi" w:cstheme="majorBidi"/>
-          <w:sz w:val="24"/>
-          <w:szCs w:val="24"/>
-        </w:rPr>
-      </w:pPr>
-    </w:p>
-    <w:p>
-      <w:pPr>
-        <w:rPr>
-          <w:rFonts w:asciiTheme="majorBidi" w:hAnsiTheme="majorBidi" w:cstheme="majorBidi"/>
-          <w:sz w:val="24"/>
-          <w:szCs w:val="24"/>
-        </w:rPr>
-      </w:pPr>
-    </w:p>
-    <w:p>
-      <w:pPr>
-        <w:rPr>
-          <w:rFonts w:asciiTheme="majorBidi" w:hAnsiTheme="majorBidi" w:cstheme="majorBidi"/>
-          <w:sz w:val="24"/>
-          <w:szCs w:val="24"/>
-        </w:rPr>
-      </w:pPr>
-    </w:p>
-    <w:p>
-      <w:pPr>
+          <w:sz w:val="32"/>
+          <w:szCs w:val="32"/>
+        </w:rPr>
+      </w:pPr>
+      <w:r>
         <w:rPr>
           <w:rFonts w:asciiTheme="majorBidi" w:hAnsiTheme="majorBidi" w:cstheme="majorBidi"/>
           <w:b/>
           <w:bCs/>
-          <w:sz w:val="24"/>
-          <w:szCs w:val="24"/>
-        </w:rPr>
-      </w:pPr>
-      <w:r>
-        <w:rPr>
-          <w:rFonts w:asciiTheme="majorBidi" w:hAnsiTheme="majorBidi" w:cstheme="majorBidi"/>
-          <w:b/>
-          <w:bCs/>
-          <w:sz w:val="24"/>
-          <w:szCs w:val="24"/>
-        </w:rPr>
-        <w:t>2.</w:t>
-      </w:r>
-      <w:r>
-        <w:rPr>
-          <w:rFonts w:asciiTheme="majorBidi" w:hAnsiTheme="majorBidi" w:cstheme="majorBidi"/>
-          <w:b/>
-          <w:bCs/>
-          <w:sz w:val="24"/>
-          <w:szCs w:val="24"/>
-        </w:rPr>
-        <w:t>Inadequate Service Monitoring:</w:t>
-      </w:r>
-    </w:p>
-    <w:p>
-      <w:pPr>
-        <w:rPr>
-          <w:rFonts w:asciiTheme="majorBidi" w:hAnsiTheme="majorBidi" w:cstheme="majorBidi"/>
-          <w:sz w:val="24"/>
-          <w:szCs w:val="24"/>
-        </w:rPr>
-      </w:pPr>
-      <w:r>
-        <w:rPr>
-          <w:rFonts w:asciiTheme="majorBidi" w:hAnsiTheme="majorBidi" w:cstheme="majorBidi"/>
-          <w:b/>
-          <w:bCs/>
-          <w:sz w:val="24"/>
-          <w:szCs w:val="24"/>
-        </w:rPr>
-        <w:t xml:space="preserve"> </w:t>
-      </w:r>
-      <w:r>
-        <w:rPr>
-          <w:rFonts w:asciiTheme="majorBidi" w:hAnsiTheme="majorBidi" w:cstheme="majorBidi"/>
-          <w:sz w:val="24"/>
-          <w:szCs w:val="24"/>
-        </w:rPr>
-        <w:t>Due to the absence of real-time tracking capabilities, transportation authorities encounter significant challenges in effectively monitoring and managing bus services. The lack of real-time data on bus operations impedes authorities' ability to promptly identify service disruptions, address operational issues, and uphold service quality standards. Consequently, this limitation hinders the overall efficiency and reliability of the public bus system in Johor Bahru, compromising the quality of service provided to passengers and the system's ability to adapt to changing conditions.</w:t>
-      </w:r>
-    </w:p>
-    <w:p>
-      <w:pPr>
-        <w:rPr>
-          <w:rFonts w:asciiTheme="majorBidi" w:hAnsiTheme="majorBidi" w:cstheme="majorBidi"/>
-          <w:sz w:val="24"/>
-          <w:szCs w:val="24"/>
-        </w:rPr>
-      </w:pPr>
-    </w:p>
-    <w:p>
-      <w:pPr>
-        <w:rPr>
-          <w:rFonts w:asciiTheme="majorBidi" w:hAnsiTheme="majorBidi" w:cstheme="majorBidi"/>
-          <w:b/>
-          <w:bCs/>
-          <w:sz w:val="28"/>
-          <w:szCs w:val="28"/>
-        </w:rPr>
-      </w:pPr>
-      <w:r>
-        <w:rPr>
-          <w:rFonts w:asciiTheme="majorBidi" w:hAnsiTheme="majorBidi" w:cstheme="majorBidi"/>
-          <w:b/>
-          <w:bCs/>
-          <w:sz w:val="28"/>
-          <w:szCs w:val="28"/>
-        </w:rPr>
-        <w:t>Problem Statement</w:t>
-      </w:r>
-    </w:p>
-    <w:p>
-      <w:pPr>
-        <w:rPr>
-          <w:rFonts w:asciiTheme="majorBidi" w:hAnsiTheme="majorBidi" w:cstheme="majorBidi"/>
-          <w:sz w:val="24"/>
-          <w:szCs w:val="24"/>
-        </w:rPr>
-      </w:pPr>
-      <w:r>
-        <w:rPr>
-          <w:rFonts w:asciiTheme="majorBidi" w:hAnsiTheme="majorBidi" w:cstheme="majorBidi"/>
-          <w:sz w:val="24"/>
-          <w:szCs w:val="24"/>
-        </w:rPr>
-        <w:t>The public bus system in Johor Bahru faces significant challenges that hinder its effectiveness in providing reliable, efficient, and user-friendly transportation services. Key issues include the lack of real-time tracking capabilities, resulting in unpredictable bus arrival times, inefficient route planning, and limited accessibility information for passengers</w:t>
-      </w:r>
-      <w:r>
-        <w:rPr>
-          <w:rFonts w:asciiTheme="majorBidi" w:hAnsiTheme="majorBidi" w:cstheme="majorBidi"/>
-          <w:sz w:val="24"/>
-          <w:szCs w:val="24"/>
-        </w:rPr>
-        <w:t xml:space="preserve"> and </w:t>
-      </w:r>
-      <w:r>
-        <w:rPr>
-          <w:rFonts w:asciiTheme="majorBidi" w:hAnsiTheme="majorBidi" w:cstheme="majorBidi"/>
-          <w:sz w:val="24"/>
-          <w:szCs w:val="24"/>
-        </w:rPr>
-        <w:t>transportation authorities</w:t>
-      </w:r>
-      <w:r>
-        <w:rPr>
-          <w:rFonts w:asciiTheme="majorBidi" w:hAnsiTheme="majorBidi" w:cstheme="majorBidi"/>
-          <w:sz w:val="24"/>
-          <w:szCs w:val="24"/>
-        </w:rPr>
-        <w:t>.</w:t>
-      </w:r>
-    </w:p>
-    <w:p>
-      <w:pPr>
-        <w:rPr>
-          <w:rFonts w:asciiTheme="majorBidi" w:hAnsiTheme="majorBidi" w:cstheme="majorBidi"/>
-          <w:b/>
-          <w:bCs/>
-          <w:sz w:val="28"/>
-          <w:szCs w:val="28"/>
-        </w:rPr>
-      </w:pPr>
-    </w:p>
-    <w:p>
-      <w:pPr>
-        <w:rPr>
-          <w:rFonts w:asciiTheme="majorBidi" w:hAnsiTheme="majorBidi" w:cstheme="majorBidi"/>
-          <w:b/>
-          <w:bCs/>
-          <w:sz w:val="28"/>
-          <w:szCs w:val="28"/>
-        </w:rPr>
-      </w:pPr>
-      <w:r>
-        <w:rPr>
-          <w:rFonts w:asciiTheme="majorBidi" w:hAnsiTheme="majorBidi" w:cstheme="majorBidi"/>
-          <w:b/>
-          <w:bCs/>
-          <w:sz w:val="28"/>
-          <w:szCs w:val="28"/>
-        </w:rPr>
-        <w:t xml:space="preserve">Improvement </w:t>
-      </w:r>
-      <w:r>
-        <w:rPr>
-          <w:rFonts w:asciiTheme="majorBidi" w:hAnsiTheme="majorBidi" w:cstheme="majorBidi"/>
-          <w:b/>
-          <w:bCs/>
-          <w:sz w:val="28"/>
-          <w:szCs w:val="28"/>
-        </w:rPr>
-        <w:t>Opportunities</w:t>
-      </w:r>
-      <w:r>
-        <w:rPr>
-          <w:rFonts w:asciiTheme="majorBidi" w:hAnsiTheme="majorBidi" w:cstheme="majorBidi"/>
-          <w:b/>
-          <w:bCs/>
-          <w:sz w:val="28"/>
-          <w:szCs w:val="28"/>
-        </w:rPr>
-        <w:t>:</w:t>
-      </w:r>
-    </w:p>
-    <w:p>
-      <w:pPr>
-        <w:rPr>
-          <w:rFonts w:asciiTheme="majorBidi" w:hAnsiTheme="majorBidi" w:cstheme="majorBidi"/>
-          <w:sz w:val="24"/>
-          <w:szCs w:val="24"/>
-        </w:rPr>
-      </w:pPr>
-      <w:r>
+          <w:sz w:val="32"/>
+          <w:szCs w:val="32"/>
+        </w:rPr>
+        <w:t>Improvement Opportunities</w:t>
+      </w:r>
+    </w:p>
+    <w:p>
+      <w:pPr>
         <w:rPr>
           <w:rStyle w:val="Strong"/>
           <w:rFonts w:asciiTheme="majorBidi" w:hAnsiTheme="majorBidi" w:cstheme="majorBidi"/>
           <w:sz w:val="24"/>
           <w:szCs w:val="24"/>
         </w:rPr>
-        <w:t>Congestion and Traffic Delays:</w:t>
-      </w:r>
+      </w:pPr>
+      <w:r>
+        <w:rPr>
+          <w:rStyle w:val="Strong"/>
+          <w:rFonts w:asciiTheme="majorBidi" w:hAnsiTheme="majorBidi" w:cstheme="majorBidi"/>
+          <w:sz w:val="24"/>
+          <w:szCs w:val="24"/>
+        </w:rPr>
+        <w:t>Congestion and Traffic Delays</w:t>
+      </w:r>
+    </w:p>
+    <w:p>
+      <w:pPr>
+        <w:rPr>
+          <w:rFonts w:asciiTheme="majorBidi" w:hAnsiTheme="majorBidi" w:cstheme="majorBidi"/>
+          <w:sz w:val="24"/>
+          <w:szCs w:val="24"/>
+        </w:rPr>
+      </w:pPr>
       <w:r>
         <w:rPr>
           <w:rFonts w:asciiTheme="majorBidi" w:hAnsiTheme="majorBidi" w:cstheme="majorBidi"/>
@@ -540,36 +517,11 @@
     <w:p>
       <w:pPr>
         <w:rPr>
-          <w:rFonts w:asciiTheme="majorBidi" w:hAnsiTheme="majorBidi" w:cstheme="majorBidi"/>
-          <w:sz w:val="24"/>
-          <w:szCs w:val="24"/>
-        </w:rPr>
-      </w:pPr>
-      <w:r>
-        <w:rPr>
           <w:rStyle w:val="Strong"/>
           <w:rFonts w:asciiTheme="majorBidi" w:hAnsiTheme="majorBidi" w:cstheme="majorBidi"/>
           <w:sz w:val="24"/>
           <w:szCs w:val="24"/>
         </w:rPr>
-        <w:t>Infrastructure Constraints:</w:t>
-      </w:r>
-      <w:r>
-        <w:rPr>
-          <w:rFonts w:asciiTheme="majorBidi" w:hAnsiTheme="majorBidi" w:cstheme="majorBidi"/>
-          <w:sz w:val="24"/>
-          <w:szCs w:val="24"/>
-        </w:rPr>
-        <w:t xml:space="preserve"> Improving infrastructure amenities such as bus shelters, signage, and digital displays can enhance the overall passenger experience and comfort while waiting for buses. Integrating technology solutions like smart bus stops equipped with real-time arrival information can mitigate uncertainty and provide commuters with timely updates on bus arrivals, contributing to a more seamless travel experience.</w:t>
-      </w:r>
-    </w:p>
-    <w:p>
-      <w:pPr>
-        <w:rPr>
-          <w:rFonts w:asciiTheme="majorBidi" w:hAnsiTheme="majorBidi" w:cstheme="majorBidi"/>
-          <w:sz w:val="24"/>
-          <w:szCs w:val="24"/>
-        </w:rPr>
       </w:pPr>
       <w:r>
         <w:rPr>
@@ -578,15 +530,60 @@
           <w:sz w:val="24"/>
           <w:szCs w:val="24"/>
         </w:rPr>
-        <w:t>Technological Integration Opportunities:</w:t>
-      </w:r>
-      <w:r>
-        <w:rPr>
-          <w:rFonts w:asciiTheme="majorBidi" w:hAnsiTheme="majorBidi" w:cstheme="majorBidi"/>
-          <w:sz w:val="24"/>
-          <w:szCs w:val="24"/>
-        </w:rPr>
-        <w:t xml:space="preserve"> Leveraging technology solutions such as mobile applications and data analytics can significantly enhance the efficiency and effectiveness of public bus systems.</w:t>
+        <w:t>Infrastructure Constraints</w:t>
+      </w:r>
+    </w:p>
+    <w:p>
+      <w:pPr>
+        <w:rPr>
+          <w:rFonts w:asciiTheme="majorBidi" w:hAnsiTheme="majorBidi" w:cstheme="majorBidi"/>
+          <w:sz w:val="24"/>
+          <w:szCs w:val="24"/>
+        </w:rPr>
+      </w:pPr>
+      <w:r>
+        <w:rPr>
+          <w:rFonts w:asciiTheme="majorBidi" w:hAnsiTheme="majorBidi" w:cstheme="majorBidi"/>
+          <w:sz w:val="24"/>
+          <w:szCs w:val="24"/>
+        </w:rPr>
+        <w:t>Improving infrastructure amenities such as bus shelters, signage, and digital displays can enhance the overall passenger experience and comfort while waiting for buses. Integrating technology solutions like smart bus stops equipped with real-time arrival information can mitigate uncertainty and provide commuters with timely updates on bus arrivals, contributing to a more seamless travel experience.</w:t>
+      </w:r>
+    </w:p>
+    <w:p>
+      <w:pPr>
+        <w:rPr>
+          <w:rStyle w:val="Strong"/>
+          <w:rFonts w:asciiTheme="majorBidi" w:hAnsiTheme="majorBidi" w:cstheme="majorBidi"/>
+          <w:sz w:val="24"/>
+          <w:szCs w:val="24"/>
+        </w:rPr>
+      </w:pPr>
+      <w:r>
+        <w:rPr>
+          <w:rStyle w:val="Strong"/>
+          <w:rFonts w:asciiTheme="majorBidi" w:hAnsiTheme="majorBidi" w:cstheme="majorBidi"/>
+          <w:sz w:val="24"/>
+          <w:szCs w:val="24"/>
+        </w:rPr>
+        <w:t>Technological Integration Opportunities</w:t>
+      </w:r>
+    </w:p>
+    <w:p>
+      <w:pPr>
+        <w:rPr>
+          <w:rFonts w:asciiTheme="majorBidi" w:hAnsiTheme="majorBidi" w:cstheme="majorBidi"/>
+          <w:sz w:val="24"/>
+          <w:szCs w:val="24"/>
+        </w:rPr>
+      </w:pPr>
+      <w:r>
+        <w:rPr>
+          <w:rFonts w:asciiTheme="majorBidi" w:hAnsiTheme="majorBidi" w:cstheme="majorBidi"/>
+          <w:sz w:val="24"/>
+          <w:szCs w:val="24"/>
+        </w:rPr>
+        <w:t>Leveraging technology solutions such as mobile applications and data analytics can significantly enhance the efficiency and effectiveness of public bus systems.</w:t>
       </w:r>
     </w:p>
     <w:sectPr>
@@ -1202,6 +1199,7 @@
   <w:style w:type="character" w:default="1" w:styleId="DefaultParagraphFont">
     <w:name w:val="Default Paragraph Font"/>
     <w:uiPriority w:val="1"/>
+    <w:semiHidden/>
     <w:unhideWhenUsed/>
   </w:style>
   <w:style w:type="table" w:default="1" w:styleId="TableNormal">

</xml_diff>

<commit_message>
Update Bus Real-Time Tracking System Proposal.docx
</commit_message>
<xml_diff>
--- a/Bus Real-Time Tracking System Proposal.docx
+++ b/Bus Real-Time Tracking System Proposal.docx
@@ -1,6 +1,6 @@
 
 <file path=word/document.xml><?xml version="1.0" encoding="utf-8"?>
-<w:document xmlns:wpc="http://schemas.microsoft.com/office/word/2010/wordprocessingCanvas" xmlns:cx="http://schemas.microsoft.com/office/drawing/2014/chartex" xmlns:cx1="http://schemas.microsoft.com/office/drawing/2015/9/8/chartex" xmlns:cx2="http://schemas.microsoft.com/office/drawing/2015/10/21/chartex" xmlns:cx3="http://schemas.microsoft.com/office/drawing/2016/5/9/chartex" xmlns:cx4="http://schemas.microsoft.com/office/drawing/2016/5/10/chartex" xmlns:cx5="http://schemas.microsoft.com/office/drawing/2016/5/11/chartex" xmlns:cx6="http://schemas.microsoft.com/office/drawing/2016/5/12/chartex" xmlns:cx7="http://schemas.microsoft.com/office/drawing/2016/5/13/chartex" xmlns:cx8="http://schemas.microsoft.com/office/drawing/2016/5/14/chartex" xmlns:mc="http://schemas.openxmlformats.org/markup-compatibility/2006" xmlns:aink="http://schemas.microsoft.com/office/drawing/2016/ink" xmlns:am3d="http://schemas.microsoft.com/office/drawing/2017/model3d" xmlns:o="urn:schemas-microsoft-com:office:office" xmlns:oel="http://schemas.microsoft.com/office/2019/extlst" xmlns:r="http://schemas.openxmlformats.org/officeDocument/2006/relationships" xmlns:m="http://schemas.openxmlformats.org/officeDocument/2006/math" xmlns:v="urn:schemas-microsoft-com:vml" xmlns:wp14="http://schemas.microsoft.com/office/word/2010/wordprocessingDrawing" xmlns:wp="http://schemas.openxmlformats.org/drawingml/2006/wordprocessingDrawing" xmlns:w10="urn:schemas-microsoft-com:office:word" xmlns:w="http://schemas.openxmlformats.org/wordprocessingml/2006/main" xmlns:w14="http://schemas.microsoft.com/office/word/2010/wordml" xmlns:w15="http://schemas.microsoft.com/office/word/2012/wordml" xmlns:w16cex="http://schemas.microsoft.com/office/word/2018/wordml/cex" xmlns:w16cid="http://schemas.microsoft.com/office/word/2016/wordml/cid" xmlns:w16="http://schemas.microsoft.com/office/word/2018/wordml" xmlns:w16sdtdh="http://schemas.microsoft.com/office/word/2020/wordml/sdtdatahash" xmlns:w16se="http://schemas.microsoft.com/office/word/2015/wordml/symex" xmlns:wpg="http://schemas.microsoft.com/office/word/2010/wordprocessingGroup" xmlns:wpi="http://schemas.microsoft.com/office/word/2010/wordprocessingInk" xmlns:wne="http://schemas.microsoft.com/office/word/2006/wordml" xmlns:wps="http://schemas.microsoft.com/office/word/2010/wordprocessingShape" mc:Ignorable="w14 w15 w16se w16cid w16 w16cex w16sdtdh wp14">
+<w:document xmlns:wpc="http://schemas.microsoft.com/office/word/2010/wordprocessingCanvas" xmlns:cx="http://schemas.microsoft.com/office/drawing/2014/chartex" xmlns:cx1="http://schemas.microsoft.com/office/drawing/2015/9/8/chartex" xmlns:cx2="http://schemas.microsoft.com/office/drawing/2015/10/21/chartex" xmlns:cx3="http://schemas.microsoft.com/office/drawing/2016/5/9/chartex" xmlns:cx4="http://schemas.microsoft.com/office/drawing/2016/5/10/chartex" xmlns:cx5="http://schemas.microsoft.com/office/drawing/2016/5/11/chartex" xmlns:cx6="http://schemas.microsoft.com/office/drawing/2016/5/12/chartex" xmlns:cx7="http://schemas.microsoft.com/office/drawing/2016/5/13/chartex" xmlns:cx8="http://schemas.microsoft.com/office/drawing/2016/5/14/chartex" xmlns:mc="http://schemas.openxmlformats.org/markup-compatibility/2006" xmlns:aink="http://schemas.microsoft.com/office/drawing/2016/ink" xmlns:am3d="http://schemas.microsoft.com/office/drawing/2017/model3d" xmlns:o="urn:schemas-microsoft-com:office:office" xmlns:oel="http://schemas.microsoft.com/office/2019/extlst" xmlns:r="http://schemas.openxmlformats.org/officeDocument/2006/relationships" xmlns:m="http://schemas.openxmlformats.org/officeDocument/2006/math" xmlns:v="urn:schemas-microsoft-com:vml" xmlns:wp14="http://schemas.microsoft.com/office/word/2010/wordprocessingDrawing" xmlns:wp="http://schemas.openxmlformats.org/drawingml/2006/wordprocessingDrawing" xmlns:w10="urn:schemas-microsoft-com:office:word" xmlns:w="http://schemas.openxmlformats.org/wordprocessingml/2006/main" xmlns:w14="http://schemas.microsoft.com/office/word/2010/wordml" xmlns:w15="http://schemas.microsoft.com/office/word/2012/wordml" xmlns:w16cex="http://schemas.microsoft.com/office/word/2018/wordml/cex" xmlns:w16cid="http://schemas.microsoft.com/office/word/2016/wordml/cid" xmlns:w16="http://schemas.microsoft.com/office/word/2018/wordml" xmlns:w16du="http://schemas.microsoft.com/office/word/2023/wordml/word16du" xmlns:w16sdtdh="http://schemas.microsoft.com/office/word/2020/wordml/sdtdatahash" xmlns:w16se="http://schemas.microsoft.com/office/word/2015/wordml/symex" xmlns:wpg="http://schemas.microsoft.com/office/word/2010/wordprocessingGroup" xmlns:wpi="http://schemas.microsoft.com/office/word/2010/wordprocessingInk" xmlns:wne="http://schemas.microsoft.com/office/word/2006/wordml" xmlns:wps="http://schemas.microsoft.com/office/word/2010/wordprocessingShape" mc:Ignorable="w14 w15 w16se w16cid w16 w16cex w16sdtdh w16du wp14">
   <w:body>
     <w:p>
       <w:pPr>
@@ -16,6 +16,8 @@
         </w:rPr>
       </w:pPr>
       <w:bookmarkStart w:id="0" w:name="_Hlk164656371"/>
+      <w:bookmarkStart w:id="1" w:name="_Hlk166834136"/>
+      <w:bookmarkEnd w:id="1"/>
       <w:r>
         <w:rPr>
           <w:rStyle w:val="Heading1Char"/>
@@ -172,7 +174,25 @@
           <w:sz w:val="32"/>
           <w:szCs w:val="32"/>
         </w:rPr>
-        <w:t xml:space="preserve">Moaz Adil Abdugadir Jalal </w:t>
+        <w:t xml:space="preserve">Moaz Adil </w:t>
+      </w:r>
+      <w:proofErr w:type="spellStart"/>
+      <w:r>
+        <w:rPr>
+          <w:rFonts w:asciiTheme="majorBidi" w:hAnsiTheme="majorBidi" w:cstheme="majorBidi"/>
+          <w:sz w:val="32"/>
+          <w:szCs w:val="32"/>
+        </w:rPr>
+        <w:t>Abdugadir</w:t>
+      </w:r>
+      <w:proofErr w:type="spellEnd"/>
+      <w:r>
+        <w:rPr>
+          <w:rFonts w:asciiTheme="majorBidi" w:hAnsiTheme="majorBidi" w:cstheme="majorBidi"/>
+          <w:sz w:val="32"/>
+          <w:szCs w:val="32"/>
+        </w:rPr>
+        <w:t xml:space="preserve"> Jalal </w:t>
       </w:r>
       <w:r>
         <w:rPr>
@@ -250,16 +270,26 @@
           <w:sz w:val="32"/>
           <w:szCs w:val="32"/>
         </w:rPr>
-        <w:t xml:space="preserve"> E</w:t>
-      </w:r>
+        <w:t xml:space="preserve"> </w:t>
+      </w:r>
+      <w:proofErr w:type="spellStart"/>
       <w:r>
         <w:rPr>
           <w:rFonts w:asciiTheme="majorBidi" w:hAnsiTheme="majorBidi" w:cstheme="majorBidi"/>
           <w:sz w:val="32"/>
           <w:szCs w:val="32"/>
         </w:rPr>
+        <w:t>E</w:t>
+      </w:r>
+      <w:r>
+        <w:rPr>
+          <w:rFonts w:asciiTheme="majorBidi" w:hAnsiTheme="majorBidi" w:cstheme="majorBidi"/>
+          <w:sz w:val="32"/>
+          <w:szCs w:val="32"/>
+        </w:rPr>
         <w:t>zzeldin</w:t>
       </w:r>
+      <w:proofErr w:type="spellEnd"/>
       <w:r>
         <w:rPr>
           <w:rFonts w:asciiTheme="majorBidi" w:hAnsiTheme="majorBidi" w:cstheme="majorBidi"/>
@@ -334,7 +364,25 @@
           <w:sz w:val="32"/>
           <w:szCs w:val="32"/>
         </w:rPr>
-        <w:t>Loai Alqadasi A23EC9010</w:t>
+        <w:t xml:space="preserve">Loai </w:t>
+      </w:r>
+      <w:proofErr w:type="spellStart"/>
+      <w:r>
+        <w:rPr>
+          <w:rFonts w:asciiTheme="majorBidi" w:hAnsiTheme="majorBidi" w:cstheme="majorBidi"/>
+          <w:sz w:val="32"/>
+          <w:szCs w:val="32"/>
+        </w:rPr>
+        <w:t>Alqadasi</w:t>
+      </w:r>
+      <w:proofErr w:type="spellEnd"/>
+      <w:r>
+        <w:rPr>
+          <w:rFonts w:asciiTheme="majorBidi" w:hAnsiTheme="majorBidi" w:cstheme="majorBidi"/>
+          <w:sz w:val="32"/>
+          <w:szCs w:val="32"/>
+        </w:rPr>
+        <w:t xml:space="preserve"> A23EC9010</w:t>
       </w:r>
     </w:p>
     <w:p>
@@ -797,7 +845,25 @@
           <w:sz w:val="24"/>
           <w:szCs w:val="24"/>
         </w:rPr>
-        <w:t>Due to the absence of real-time tracking capabilities, transportation authorities encounter significant challenges in effectively monitoring and managing bus services. The lack of real-time data on bus operations impedes authorities' ability to promptly identify service disruptions, address operational issues, and uphold service quality standards. Consequently, this limitation hinders the overall efficiency and reliability of the public bus system in Johor Bahru, compromising the quality of service provided to passengers and the system's ability to adapt to changing conditions.</w:t>
+        <w:t xml:space="preserve">Due to the absence of real-time tracking capabilities, transportation </w:t>
+      </w:r>
+      <w:proofErr w:type="spellStart"/>
+      <w:r>
+        <w:rPr>
+          <w:rFonts w:asciiTheme="majorBidi" w:hAnsiTheme="majorBidi" w:cstheme="majorBidi"/>
+          <w:sz w:val="24"/>
+          <w:szCs w:val="24"/>
+        </w:rPr>
+        <w:t>authorities</w:t>
+      </w:r>
+      <w:proofErr w:type="spellEnd"/>
+      <w:r>
+        <w:rPr>
+          <w:rFonts w:asciiTheme="majorBidi" w:hAnsiTheme="majorBidi" w:cstheme="majorBidi"/>
+          <w:sz w:val="24"/>
+          <w:szCs w:val="24"/>
+        </w:rPr>
+        <w:t xml:space="preserve"> encounter significant challenges in effectively monitoring and managing bus services. The lack of real-time data on bus operations impedes authorities' ability to promptly identify service disruptions, address operational issues, and uphold service quality standards. Consequently, this limitation hinders the overall efficiency and reliability of the public bus system in Johor Bahru, compromising the quality of service provided to passengers and the system's ability to adapt to changing conditions.</w:t>
       </w:r>
     </w:p>
     <w:p>
@@ -875,8 +941,18 @@
           <w:sz w:val="24"/>
           <w:szCs w:val="24"/>
         </w:rPr>
-        <w:t>outlined Opportunities for system enhancement</w:t>
-      </w:r>
+        <w:t xml:space="preserve">outlined Opportunities for system </w:t>
+      </w:r>
+      <w:proofErr w:type="gramStart"/>
+      <w:r>
+        <w:rPr>
+          <w:rFonts w:asciiTheme="majorBidi" w:hAnsiTheme="majorBidi" w:cstheme="majorBidi"/>
+          <w:sz w:val="24"/>
+          <w:szCs w:val="24"/>
+        </w:rPr>
+        <w:t>enhancement</w:t>
+      </w:r>
+      <w:proofErr w:type="gramEnd"/>
     </w:p>
     <w:p>
       <w:pPr>
@@ -1614,6 +1690,27 @@
           <w:szCs w:val="36"/>
         </w:rPr>
       </w:pPr>
+    </w:p>
+    <w:p>
+      <w:pPr>
+        <w:rPr>
+          <w:rFonts w:asciiTheme="majorBidi" w:hAnsiTheme="majorBidi" w:cstheme="majorBidi"/>
+          <w:b/>
+          <w:bCs/>
+          <w:sz w:val="28"/>
+          <w:szCs w:val="28"/>
+        </w:rPr>
+      </w:pPr>
+      <w:r>
+        <w:rPr>
+          <w:rFonts w:asciiTheme="majorBidi" w:hAnsiTheme="majorBidi" w:cstheme="majorBidi"/>
+          <w:b/>
+          <w:bCs/>
+          <w:sz w:val="28"/>
+          <w:szCs w:val="28"/>
+        </w:rPr>
+        <w:t>5.1 Economical Feasibility</w:t>
+      </w:r>
     </w:p>
     <w:p>
       <w:pPr>
@@ -2119,7 +2216,25 @@
           <w:sz w:val="24"/>
           <w:szCs w:val="24"/>
         </w:rPr>
-        <w:t xml:space="preserve"> andLED d</w:t>
+        <w:t xml:space="preserve"> and</w:t>
+      </w:r>
+      <w:r>
+        <w:rPr>
+          <w:rFonts w:ascii="TimesNewRomanPSMT" w:hAnsi="TimesNewRomanPSMT" w:cs="TimesNewRomanPSMT"/>
+          <w:kern w:val="0"/>
+          <w:sz w:val="24"/>
+          <w:szCs w:val="24"/>
+        </w:rPr>
+        <w:t xml:space="preserve"> </w:t>
+      </w:r>
+      <w:r>
+        <w:rPr>
+          <w:rFonts w:ascii="TimesNewRomanPSMT" w:hAnsi="TimesNewRomanPSMT" w:cs="TimesNewRomanPSMT"/>
+          <w:kern w:val="0"/>
+          <w:sz w:val="24"/>
+          <w:szCs w:val="24"/>
+        </w:rPr>
+        <w:t>LED d</w:t>
       </w:r>
       <w:r>
         <w:rPr>
@@ -2270,7 +2385,6 @@
           <w:sz w:val="24"/>
           <w:szCs w:val="24"/>
         </w:rPr>
-        <w:lastRenderedPageBreak/>
         <w:t>Production Costs</w:t>
       </w:r>
     </w:p>
@@ -2645,9 +2759,6 @@
     </w:p>
     <w:p>
       <w:pPr>
-        <w:pStyle w:val="ListParagraph"/>
-        <w:ind w:left="1080"/>
-        <w:jc w:val="center"/>
         <w:rPr>
           <w:rFonts w:asciiTheme="majorBidi" w:hAnsiTheme="majorBidi" w:cstheme="majorBidi"/>
           <w:b/>
@@ -2659,9 +2770,6 @@
     </w:p>
     <w:p>
       <w:pPr>
-        <w:pStyle w:val="ListParagraph"/>
-        <w:ind w:left="1080"/>
-        <w:jc w:val="center"/>
         <w:rPr>
           <w:rFonts w:asciiTheme="majorBidi" w:hAnsiTheme="majorBidi" w:cstheme="majorBidi"/>
           <w:b/>
@@ -2670,43 +2778,16 @@
           <w:szCs w:val="28"/>
         </w:rPr>
       </w:pPr>
-    </w:p>
-    <w:p>
-      <w:pPr>
-        <w:rPr>
-          <w:rFonts w:asciiTheme="majorBidi" w:hAnsiTheme="majorBidi" w:cstheme="majorBidi"/>
-          <w:b/>
-          <w:bCs/>
-          <w:sz w:val="28"/>
-          <w:szCs w:val="28"/>
-        </w:rPr>
-      </w:pPr>
       <w:r>
         <w:rPr>
           <w:rFonts w:hint="cs"/>
           <w:noProof/>
         </w:rPr>
         <w:drawing>
-          <wp:anchor distT="0" distB="0" distL="114300" distR="114300" simplePos="0" relativeHeight="251660288" behindDoc="0" locked="0" layoutInCell="1" allowOverlap="1" wp14:anchorId="7A7CA8D1" wp14:editId="6E039136">
-            <wp:simplePos x="0" y="0"/>
-            <wp:positionH relativeFrom="margin">
-              <wp:align>left</wp:align>
-            </wp:positionH>
-            <wp:positionV relativeFrom="paragraph">
-              <wp:posOffset>3072765</wp:posOffset>
-            </wp:positionV>
-            <wp:extent cx="3154680" cy="1120140"/>
-            <wp:effectExtent l="0" t="0" r="7620" b="3810"/>
-            <wp:wrapThrough wrapText="bothSides">
-              <wp:wrapPolygon edited="0">
-                <wp:start x="0" y="0"/>
-                <wp:lineTo x="0" y="21306"/>
-                <wp:lineTo x="21522" y="21306"/>
-                <wp:lineTo x="21522" y="0"/>
-                <wp:lineTo x="0" y="0"/>
-              </wp:wrapPolygon>
-            </wp:wrapThrough>
-            <wp:docPr id="1321630259" name="Picture 4"/>
+          <wp:inline distT="0" distB="0" distL="0" distR="0" wp14:anchorId="27132675" wp14:editId="24B7204F">
+            <wp:extent cx="3520440" cy="1554480"/>
+            <wp:effectExtent l="0" t="0" r="3810" b="7620"/>
+            <wp:docPr id="1455712492" name="Picture 2"/>
             <wp:cNvGraphicFramePr>
               <a:graphicFrameLocks xmlns:a="http://schemas.openxmlformats.org/drawingml/2006/main" noChangeAspect="1"/>
             </wp:cNvGraphicFramePr>
@@ -2714,7 +2795,7 @@
               <a:graphicData uri="http://schemas.openxmlformats.org/drawingml/2006/picture">
                 <pic:pic xmlns:pic="http://schemas.openxmlformats.org/drawingml/2006/picture">
                   <pic:nvPicPr>
-                    <pic:cNvPr id="0" name="Picture 4"/>
+                    <pic:cNvPr id="0" name="Picture 2"/>
                     <pic:cNvPicPr>
                       <a:picLocks noChangeAspect="1" noChangeArrowheads="1"/>
                     </pic:cNvPicPr>
@@ -2735,7 +2816,7 @@
                   <pic:spPr bwMode="auto">
                     <a:xfrm>
                       <a:off x="0" y="0"/>
-                      <a:ext cx="3154680" cy="1120140"/>
+                      <a:ext cx="3520440" cy="1554480"/>
                     </a:xfrm>
                     <a:prstGeom prst="rect">
                       <a:avLst/>
@@ -2748,34 +2829,29 @@
                 </pic:pic>
               </a:graphicData>
             </a:graphic>
-          </wp:anchor>
+          </wp:inline>
         </w:drawing>
       </w:r>
+    </w:p>
+    <w:p>
+      <w:pPr>
+        <w:rPr>
+          <w:rFonts w:asciiTheme="majorBidi" w:hAnsiTheme="majorBidi" w:cstheme="majorBidi"/>
+          <w:b/>
+          <w:bCs/>
+          <w:sz w:val="28"/>
+          <w:szCs w:val="28"/>
+        </w:rPr>
+      </w:pPr>
       <w:r>
         <w:rPr>
           <w:rFonts w:hint="cs"/>
           <w:noProof/>
         </w:rPr>
         <w:drawing>
-          <wp:anchor distT="0" distB="0" distL="114300" distR="114300" simplePos="0" relativeHeight="251661312" behindDoc="0" locked="0" layoutInCell="1" allowOverlap="1" wp14:anchorId="4338E36E" wp14:editId="12E53C6E">
-            <wp:simplePos x="0" y="0"/>
-            <wp:positionH relativeFrom="margin">
-              <wp:align>left</wp:align>
-            </wp:positionH>
-            <wp:positionV relativeFrom="paragraph">
-              <wp:posOffset>1996440</wp:posOffset>
-            </wp:positionV>
+          <wp:inline distT="0" distB="0" distL="0" distR="0" wp14:anchorId="44B149FE" wp14:editId="60706931">
             <wp:extent cx="5425440" cy="739140"/>
             <wp:effectExtent l="0" t="0" r="3810" b="3810"/>
-            <wp:wrapThrough wrapText="bothSides">
-              <wp:wrapPolygon edited="0">
-                <wp:start x="0" y="0"/>
-                <wp:lineTo x="0" y="21155"/>
-                <wp:lineTo x="21539" y="21155"/>
-                <wp:lineTo x="21539" y="0"/>
-                <wp:lineTo x="0" y="0"/>
-              </wp:wrapPolygon>
-            </wp:wrapThrough>
             <wp:docPr id="1467805474" name="Picture 5"/>
             <wp:cNvGraphicFramePr>
               <a:graphicFrameLocks xmlns:a="http://schemas.openxmlformats.org/drawingml/2006/main" noChangeAspect="1"/>
@@ -2818,19 +2894,30 @@
                 </pic:pic>
               </a:graphicData>
             </a:graphic>
-          </wp:anchor>
+          </wp:inline>
         </w:drawing>
       </w:r>
+    </w:p>
+    <w:p>
+      <w:pPr>
+        <w:rPr>
+          <w:rFonts w:asciiTheme="majorBidi" w:hAnsiTheme="majorBidi" w:cstheme="majorBidi"/>
+          <w:b/>
+          <w:bCs/>
+          <w:sz w:val="28"/>
+          <w:szCs w:val="28"/>
+        </w:rPr>
+      </w:pPr>
       <w:r>
         <w:rPr>
           <w:rFonts w:hint="cs"/>
           <w:noProof/>
         </w:rPr>
         <w:drawing>
-          <wp:inline distT="0" distB="0" distL="0" distR="0" wp14:anchorId="7676195F" wp14:editId="2F97AF8C">
-            <wp:extent cx="3520440" cy="1554480"/>
-            <wp:effectExtent l="0" t="0" r="3810" b="7620"/>
-            <wp:docPr id="1455712492" name="Picture 2"/>
+          <wp:inline distT="0" distB="0" distL="0" distR="0" wp14:anchorId="7A7CA8D1" wp14:editId="736D9B35">
+            <wp:extent cx="3154680" cy="1120140"/>
+            <wp:effectExtent l="0" t="0" r="7620" b="3810"/>
+            <wp:docPr id="1321630259" name="Picture 4"/>
             <wp:cNvGraphicFramePr>
               <a:graphicFrameLocks xmlns:a="http://schemas.openxmlformats.org/drawingml/2006/main" noChangeAspect="1"/>
             </wp:cNvGraphicFramePr>
@@ -2838,7 +2925,7 @@
               <a:graphicData uri="http://schemas.openxmlformats.org/drawingml/2006/picture">
                 <pic:pic xmlns:pic="http://schemas.openxmlformats.org/drawingml/2006/picture">
                   <pic:nvPicPr>
-                    <pic:cNvPr id="0" name="Picture 2"/>
+                    <pic:cNvPr id="0" name="Picture 4"/>
                     <pic:cNvPicPr>
                       <a:picLocks noChangeAspect="1" noChangeArrowheads="1"/>
                     </pic:cNvPicPr>
@@ -2859,7 +2946,7 @@
                   <pic:spPr bwMode="auto">
                     <a:xfrm>
                       <a:off x="0" y="0"/>
-                      <a:ext cx="3520440" cy="1554480"/>
+                      <a:ext cx="3154680" cy="1120140"/>
                     </a:xfrm>
                     <a:prstGeom prst="rect">
                       <a:avLst/>
@@ -2886,98 +2973,11 @@
           <w:szCs w:val="28"/>
         </w:rPr>
       </w:pPr>
-    </w:p>
-    <w:p>
-      <w:pPr>
-        <w:rPr>
-          <w:rFonts w:asciiTheme="majorBidi" w:hAnsiTheme="majorBidi" w:cstheme="majorBidi"/>
-          <w:b/>
-          <w:bCs/>
-          <w:sz w:val="28"/>
-          <w:szCs w:val="28"/>
-        </w:rPr>
-      </w:pPr>
-    </w:p>
-    <w:p>
-      <w:pPr>
-        <w:rPr>
-          <w:rFonts w:asciiTheme="majorBidi" w:hAnsiTheme="majorBidi" w:cstheme="majorBidi"/>
-          <w:b/>
-          <w:bCs/>
-          <w:sz w:val="28"/>
-          <w:szCs w:val="28"/>
-        </w:rPr>
-      </w:pPr>
-    </w:p>
-    <w:p>
-      <w:pPr>
-        <w:rPr>
-          <w:rFonts w:asciiTheme="majorBidi" w:hAnsiTheme="majorBidi" w:cstheme="majorBidi"/>
-          <w:b/>
-          <w:bCs/>
-          <w:sz w:val="28"/>
-          <w:szCs w:val="28"/>
-        </w:rPr>
-      </w:pPr>
-    </w:p>
-    <w:p>
-      <w:pPr>
-        <w:rPr>
-          <w:rFonts w:asciiTheme="majorBidi" w:hAnsiTheme="majorBidi" w:cstheme="majorBidi"/>
-          <w:b/>
-          <w:bCs/>
-          <w:sz w:val="28"/>
-          <w:szCs w:val="28"/>
-        </w:rPr>
-      </w:pPr>
-    </w:p>
-    <w:p>
-      <w:pPr>
-        <w:rPr>
-          <w:rFonts w:asciiTheme="majorBidi" w:hAnsiTheme="majorBidi" w:cstheme="majorBidi"/>
-          <w:b/>
-          <w:bCs/>
-          <w:sz w:val="28"/>
-          <w:szCs w:val="28"/>
-        </w:rPr>
-      </w:pPr>
-    </w:p>
-    <w:p>
-      <w:pPr>
-        <w:rPr>
-          <w:rFonts w:asciiTheme="majorBidi" w:hAnsiTheme="majorBidi" w:cstheme="majorBidi"/>
-          <w:b/>
-          <w:bCs/>
-          <w:sz w:val="28"/>
-          <w:szCs w:val="28"/>
-        </w:rPr>
-      </w:pPr>
-    </w:p>
-    <w:p>
-      <w:pPr>
-        <w:rPr>
-          <w:rFonts w:asciiTheme="majorBidi" w:hAnsiTheme="majorBidi" w:cstheme="majorBidi"/>
-          <w:b/>
-          <w:bCs/>
-          <w:sz w:val="28"/>
-          <w:szCs w:val="28"/>
-        </w:rPr>
-      </w:pPr>
-    </w:p>
-    <w:p>
-      <w:pPr>
-        <w:rPr>
-          <w:rFonts w:asciiTheme="majorBidi" w:hAnsiTheme="majorBidi" w:cstheme="majorBidi"/>
-          <w:b/>
-          <w:bCs/>
-          <w:sz w:val="28"/>
-          <w:szCs w:val="28"/>
-        </w:rPr>
-      </w:pPr>
       <w:r>
         <w:rPr>
           <w:noProof/>
         </w:rPr>
+        <w:lastRenderedPageBreak/>
         <w:drawing>
           <wp:inline distT="0" distB="0" distL="0" distR="0" wp14:anchorId="2C5EC2F2" wp14:editId="0483DDC7">
             <wp:extent cx="5943600" cy="2905760"/>
@@ -3034,6 +3034,79 @@
           <w:rFonts w:asciiTheme="majorBidi" w:hAnsiTheme="majorBidi" w:cstheme="majorBidi"/>
           <w:b/>
           <w:bCs/>
+          <w:sz w:val="24"/>
+          <w:szCs w:val="24"/>
+        </w:rPr>
+      </w:pPr>
+      <w:r>
+        <w:rPr>
+          <w:rFonts w:asciiTheme="majorBidi" w:hAnsiTheme="majorBidi" w:cstheme="majorBidi"/>
+          <w:b/>
+          <w:bCs/>
+          <w:sz w:val="24"/>
+          <w:szCs w:val="24"/>
+        </w:rPr>
+        <w:t xml:space="preserve">As our Profitability </w:t>
+      </w:r>
+      <w:r>
+        <w:rPr>
+          <w:rFonts w:asciiTheme="majorBidi" w:hAnsiTheme="majorBidi" w:cstheme="majorBidi"/>
+          <w:b/>
+          <w:bCs/>
+          <w:sz w:val="24"/>
+          <w:szCs w:val="24"/>
+        </w:rPr>
+        <w:t>I</w:t>
+      </w:r>
+      <w:r>
+        <w:rPr>
+          <w:rFonts w:asciiTheme="majorBidi" w:hAnsiTheme="majorBidi" w:cstheme="majorBidi"/>
+          <w:b/>
+          <w:bCs/>
+          <w:sz w:val="24"/>
+          <w:szCs w:val="24"/>
+        </w:rPr>
+        <w:t xml:space="preserve">ndex </w:t>
+      </w:r>
+      <w:r>
+        <w:rPr>
+          <w:rFonts w:asciiTheme="majorBidi" w:hAnsiTheme="majorBidi" w:cstheme="majorBidi"/>
+          <w:b/>
+          <w:bCs/>
+          <w:sz w:val="24"/>
+          <w:szCs w:val="24"/>
+          <w:u w:val="single"/>
+        </w:rPr>
+        <w:t>2.83</w:t>
+      </w:r>
+      <w:r>
+        <w:rPr>
+          <w:rFonts w:asciiTheme="majorBidi" w:hAnsiTheme="majorBidi" w:cstheme="majorBidi"/>
+          <w:b/>
+          <w:bCs/>
+          <w:sz w:val="24"/>
+          <w:szCs w:val="24"/>
+        </w:rPr>
+        <w:t xml:space="preserve"> is more than 1 it means that our project is a good investment and feasible.</w:t>
+      </w:r>
+    </w:p>
+    <w:p>
+      <w:pPr>
+        <w:rPr>
+          <w:rFonts w:asciiTheme="majorBidi" w:hAnsiTheme="majorBidi" w:cstheme="majorBidi"/>
+          <w:b/>
+          <w:bCs/>
+          <w:sz w:val="24"/>
+          <w:szCs w:val="24"/>
+        </w:rPr>
+      </w:pPr>
+    </w:p>
+    <w:p>
+      <w:pPr>
+        <w:rPr>
+          <w:rFonts w:asciiTheme="majorBidi" w:hAnsiTheme="majorBidi" w:cstheme="majorBidi"/>
+          <w:b/>
+          <w:bCs/>
           <w:sz w:val="28"/>
           <w:szCs w:val="28"/>
         </w:rPr>
@@ -3046,7 +3119,7 @@
           <w:sz w:val="28"/>
           <w:szCs w:val="28"/>
         </w:rPr>
-        <w:t xml:space="preserve">As our Profitability </w:t>
+        <w:t>5.</w:t>
       </w:r>
       <w:r>
         <w:rPr>
@@ -3056,7 +3129,7 @@
           <w:sz w:val="28"/>
           <w:szCs w:val="28"/>
         </w:rPr>
-        <w:t>I</w:t>
+        <w:t>2</w:t>
       </w:r>
       <w:r>
         <w:rPr>
@@ -3066,7 +3139,7 @@
           <w:sz w:val="28"/>
           <w:szCs w:val="28"/>
         </w:rPr>
-        <w:t xml:space="preserve">ndex </w:t>
+        <w:t xml:space="preserve"> </w:t>
       </w:r>
       <w:r>
         <w:rPr>
@@ -3075,9 +3148,8 @@
           <w:bCs/>
           <w:sz w:val="28"/>
           <w:szCs w:val="28"/>
-          <w:u w:val="single"/>
-        </w:rPr>
-        <w:t>2.83</w:t>
+        </w:rPr>
+        <w:t>Technical</w:t>
       </w:r>
       <w:r>
         <w:rPr>
@@ -3087,47 +3159,66 @@
           <w:sz w:val="28"/>
           <w:szCs w:val="28"/>
         </w:rPr>
-        <w:t xml:space="preserve"> </w:t>
-      </w:r>
-      <w:r>
-        <w:rPr>
-          <w:rFonts w:asciiTheme="majorBidi" w:hAnsiTheme="majorBidi" w:cstheme="majorBidi"/>
-          <w:b/>
-          <w:bCs/>
-          <w:sz w:val="28"/>
-          <w:szCs w:val="28"/>
-        </w:rPr>
-        <w:t>is more than 1 it means that our project is a good</w:t>
-      </w:r>
-      <w:r>
-        <w:rPr>
-          <w:rFonts w:asciiTheme="majorBidi" w:hAnsiTheme="majorBidi" w:cstheme="majorBidi"/>
-          <w:b/>
-          <w:bCs/>
-          <w:sz w:val="28"/>
-          <w:szCs w:val="28"/>
-        </w:rPr>
-        <w:t xml:space="preserve"> </w:t>
-      </w:r>
-      <w:r>
-        <w:rPr>
-          <w:rFonts w:asciiTheme="majorBidi" w:hAnsiTheme="majorBidi" w:cstheme="majorBidi"/>
-          <w:b/>
-          <w:bCs/>
-          <w:sz w:val="28"/>
-          <w:szCs w:val="28"/>
-        </w:rPr>
-        <w:t>investment and feasible.</w:t>
-      </w:r>
-    </w:p>
-    <w:p>
-      <w:pPr>
-        <w:rPr>
-          <w:rFonts w:asciiTheme="majorBidi" w:hAnsiTheme="majorBidi" w:cstheme="majorBidi"/>
-          <w:b/>
-          <w:bCs/>
-          <w:sz w:val="28"/>
-          <w:szCs w:val="28"/>
+        <w:t xml:space="preserve"> Feasibility</w:t>
+      </w:r>
+    </w:p>
+    <w:p>
+      <w:pPr>
+        <w:rPr>
+          <w:rFonts w:asciiTheme="majorBidi" w:hAnsiTheme="majorBidi" w:cstheme="majorBidi"/>
+          <w:sz w:val="24"/>
+          <w:szCs w:val="24"/>
+        </w:rPr>
+      </w:pPr>
+      <w:r>
+        <w:rPr>
+          <w:rFonts w:asciiTheme="majorBidi" w:hAnsiTheme="majorBidi" w:cstheme="majorBidi"/>
+          <w:sz w:val="24"/>
+          <w:szCs w:val="24"/>
+        </w:rPr>
+        <w:t xml:space="preserve">The required hardware technical resources (GPS devices and communication devices) for the new system are already available in the current system but a few adjustments would be needed for them to be compatible with the new system operations. The only required hardware that is not available in the current system is the LED displays, but they can be acquired. </w:t>
+      </w:r>
+    </w:p>
+    <w:p>
+      <w:pPr>
+        <w:rPr>
+          <w:rFonts w:asciiTheme="majorBidi" w:hAnsiTheme="majorBidi" w:cstheme="majorBidi"/>
+          <w:sz w:val="24"/>
+          <w:szCs w:val="24"/>
+        </w:rPr>
+      </w:pPr>
+      <w:r>
+        <w:rPr>
+          <w:rFonts w:asciiTheme="majorBidi" w:hAnsiTheme="majorBidi" w:cstheme="majorBidi"/>
+          <w:sz w:val="24"/>
+          <w:szCs w:val="24"/>
+        </w:rPr>
+        <w:t xml:space="preserve">The staff with the technical skills needed to achieve the required hardware adjustments and develop the new software are available within the organization. </w:t>
+      </w:r>
+    </w:p>
+    <w:p>
+      <w:pPr>
+        <w:rPr>
+          <w:rFonts w:asciiTheme="majorBidi" w:hAnsiTheme="majorBidi" w:cstheme="majorBidi"/>
+          <w:sz w:val="24"/>
+          <w:szCs w:val="24"/>
+        </w:rPr>
+      </w:pPr>
+      <w:r>
+        <w:rPr>
+          <w:rFonts w:asciiTheme="majorBidi" w:hAnsiTheme="majorBidi" w:cstheme="majorBidi"/>
+          <w:sz w:val="24"/>
+          <w:szCs w:val="24"/>
+        </w:rPr>
+        <w:t>Thus, the project is Technically feasible.</w:t>
+      </w:r>
+    </w:p>
+    <w:p>
+      <w:pPr>
+        <w:rPr>
+          <w:rFonts w:asciiTheme="majorBidi" w:hAnsiTheme="majorBidi" w:cstheme="majorBidi"/>
+          <w:sz w:val="24"/>
+          <w:szCs w:val="24"/>
         </w:rPr>
       </w:pPr>
     </w:p>
@@ -3337,7 +3428,6 @@
           <w:sz w:val="24"/>
           <w:szCs w:val="24"/>
         </w:rPr>
-        <w:lastRenderedPageBreak/>
         <w:t>Software Developers:</w:t>
       </w:r>
       <w:r>
@@ -3593,7 +3683,16 @@
           <w:sz w:val="24"/>
           <w:szCs w:val="24"/>
         </w:rPr>
-        <w:t>Development activities entail the actual construction of the user interface, implementation of monitoring features, and establishment of a robust database system. The subsequent Implementation phase encompasses user testing, training, and final implementation testing to ensure seamless integration and functionality. Finally, the Documentation phase involves project evaluation, lessons learned documentation, and the creation of comprehensive user manuals to facilitate system comprehension and utilization.</w:t>
+        <w:t xml:space="preserve">Development activities entail the actual construction of the user interface, implementation of monitoring features, and establishment of a robust database system. The subsequent </w:t>
+      </w:r>
+      <w:r>
+        <w:rPr>
+          <w:rFonts w:asciiTheme="majorBidi" w:hAnsiTheme="majorBidi" w:cstheme="majorBidi"/>
+          <w:sz w:val="24"/>
+          <w:szCs w:val="24"/>
+        </w:rPr>
+        <w:lastRenderedPageBreak/>
+        <w:t>Implementation phase encompasses user testing, training, and final implementation testing to ensure seamless integration and functionality. Finally, the Documentation phase involves project evaluation, lessons learned documentation, and the creation of comprehensive user manuals to facilitate system comprehension and utilization.</w:t>
       </w:r>
     </w:p>
     <w:p>
@@ -3628,7 +3727,6 @@
           <w:sz w:val="24"/>
           <w:szCs w:val="24"/>
         </w:rPr>
-        <w:lastRenderedPageBreak/>
         <w:drawing>
           <wp:anchor distT="0" distB="0" distL="114300" distR="114300" simplePos="0" relativeHeight="251662336" behindDoc="0" locked="0" layoutInCell="1" allowOverlap="1" wp14:anchorId="136CD335" wp14:editId="20881546">
             <wp:simplePos x="0" y="0"/>
@@ -4725,7 +4823,6 @@
           <w:sz w:val="28"/>
           <w:szCs w:val="28"/>
         </w:rPr>
-        <w:lastRenderedPageBreak/>
         <w:drawing>
           <wp:anchor distT="0" distB="0" distL="114300" distR="114300" simplePos="0" relativeHeight="251663360" behindDoc="0" locked="0" layoutInCell="1" allowOverlap="1" wp14:anchorId="74D99FBC" wp14:editId="6CD3057E">
             <wp:simplePos x="0" y="0"/>
@@ -4920,7 +5017,6 @@
           <w:sz w:val="28"/>
           <w:szCs w:val="28"/>
         </w:rPr>
-        <w:lastRenderedPageBreak/>
         <w:drawing>
           <wp:anchor distT="0" distB="0" distL="114300" distR="114300" simplePos="0" relativeHeight="251665408" behindDoc="0" locked="0" layoutInCell="1" allowOverlap="1" wp14:anchorId="5A399FFD" wp14:editId="654D38C8">
             <wp:simplePos x="0" y="0"/>
@@ -5160,6 +5256,7 @@
           </w:tcPr>
           <w:p>
             <w:r>
+              <w:lastRenderedPageBreak/>
               <w:t>4. Design System Architecture</w:t>
             </w:r>
           </w:p>
@@ -5295,7 +5392,6 @@
           <w:sz w:val="32"/>
           <w:szCs w:val="32"/>
         </w:rPr>
-        <w:lastRenderedPageBreak/>
         <w:t xml:space="preserve">7. </w:t>
       </w:r>
       <w:r>
@@ -5532,8 +5628,29 @@
           <w:sz w:val="36"/>
           <w:szCs w:val="36"/>
         </w:rPr>
-        <w:lastRenderedPageBreak/>
-        <w:t>8. Project Management (Github)</w:t>
+        <w:t>8. Project Management (</w:t>
+      </w:r>
+      <w:proofErr w:type="spellStart"/>
+      <w:r>
+        <w:rPr>
+          <w:rFonts w:asciiTheme="majorBidi" w:hAnsiTheme="majorBidi" w:cstheme="majorBidi"/>
+          <w:b/>
+          <w:bCs/>
+          <w:sz w:val="36"/>
+          <w:szCs w:val="36"/>
+        </w:rPr>
+        <w:t>Github</w:t>
+      </w:r>
+      <w:proofErr w:type="spellEnd"/>
+      <w:r>
+        <w:rPr>
+          <w:rFonts w:asciiTheme="majorBidi" w:hAnsiTheme="majorBidi" w:cstheme="majorBidi"/>
+          <w:b/>
+          <w:bCs/>
+          <w:sz w:val="36"/>
+          <w:szCs w:val="36"/>
+        </w:rPr>
+        <w:t>)</w:t>
       </w:r>
     </w:p>
     <w:p>
@@ -5644,7 +5761,7 @@
           <w:szCs w:val="24"/>
         </w:rPr>
         <w:drawing>
-          <wp:inline distT="0" distB="0" distL="0" distR="0" wp14:anchorId="1984F212" wp14:editId="5E4A18BC">
+          <wp:inline distT="0" distB="0" distL="0" distR="0" wp14:anchorId="1984F212" wp14:editId="2A9D4E65">
             <wp:extent cx="5922645" cy="2687955"/>
             <wp:effectExtent l="0" t="0" r="1905" b="0"/>
             <wp:docPr id="687958069" name="Picture 1"/>
@@ -5716,7 +5833,7 @@
 </file>
 
 <file path=word/endnotes.xml><?xml version="1.0" encoding="utf-8"?>
-<w:endnotes xmlns:wpc="http://schemas.microsoft.com/office/word/2010/wordprocessingCanvas" xmlns:cx="http://schemas.microsoft.com/office/drawing/2014/chartex" xmlns:cx1="http://schemas.microsoft.com/office/drawing/2015/9/8/chartex" xmlns:cx2="http://schemas.microsoft.com/office/drawing/2015/10/21/chartex" xmlns:cx3="http://schemas.microsoft.com/office/drawing/2016/5/9/chartex" xmlns:cx4="http://schemas.microsoft.com/office/drawing/2016/5/10/chartex" xmlns:cx5="http://schemas.microsoft.com/office/drawing/2016/5/11/chartex" xmlns:cx6="http://schemas.microsoft.com/office/drawing/2016/5/12/chartex" xmlns:cx7="http://schemas.microsoft.com/office/drawing/2016/5/13/chartex" xmlns:cx8="http://schemas.microsoft.com/office/drawing/2016/5/14/chartex" xmlns:mc="http://schemas.openxmlformats.org/markup-compatibility/2006" xmlns:aink="http://schemas.microsoft.com/office/drawing/2016/ink" xmlns:am3d="http://schemas.microsoft.com/office/drawing/2017/model3d" xmlns:o="urn:schemas-microsoft-com:office:office" xmlns:oel="http://schemas.microsoft.com/office/2019/extlst" xmlns:r="http://schemas.openxmlformats.org/officeDocument/2006/relationships" xmlns:m="http://schemas.openxmlformats.org/officeDocument/2006/math" xmlns:v="urn:schemas-microsoft-com:vml" xmlns:wp14="http://schemas.microsoft.com/office/word/2010/wordprocessingDrawing" xmlns:wp="http://schemas.openxmlformats.org/drawingml/2006/wordprocessingDrawing" xmlns:w10="urn:schemas-microsoft-com:office:word" xmlns:w="http://schemas.openxmlformats.org/wordprocessingml/2006/main" xmlns:w14="http://schemas.microsoft.com/office/word/2010/wordml" xmlns:w15="http://schemas.microsoft.com/office/word/2012/wordml" xmlns:w16cex="http://schemas.microsoft.com/office/word/2018/wordml/cex" xmlns:w16cid="http://schemas.microsoft.com/office/word/2016/wordml/cid" xmlns:w16="http://schemas.microsoft.com/office/word/2018/wordml" xmlns:w16sdtdh="http://schemas.microsoft.com/office/word/2020/wordml/sdtdatahash" xmlns:w16se="http://schemas.microsoft.com/office/word/2015/wordml/symex" xmlns:wpg="http://schemas.microsoft.com/office/word/2010/wordprocessingGroup" xmlns:wpi="http://schemas.microsoft.com/office/word/2010/wordprocessingInk" xmlns:wne="http://schemas.microsoft.com/office/word/2006/wordml" xmlns:wps="http://schemas.microsoft.com/office/word/2010/wordprocessingShape" mc:Ignorable="w14 w15 w16se w16cid w16 w16cex w16sdtdh wp14">
+<w:endnotes xmlns:wpc="http://schemas.microsoft.com/office/word/2010/wordprocessingCanvas" xmlns:cx="http://schemas.microsoft.com/office/drawing/2014/chartex" xmlns:cx1="http://schemas.microsoft.com/office/drawing/2015/9/8/chartex" xmlns:cx2="http://schemas.microsoft.com/office/drawing/2015/10/21/chartex" xmlns:cx3="http://schemas.microsoft.com/office/drawing/2016/5/9/chartex" xmlns:cx4="http://schemas.microsoft.com/office/drawing/2016/5/10/chartex" xmlns:cx5="http://schemas.microsoft.com/office/drawing/2016/5/11/chartex" xmlns:cx6="http://schemas.microsoft.com/office/drawing/2016/5/12/chartex" xmlns:cx7="http://schemas.microsoft.com/office/drawing/2016/5/13/chartex" xmlns:cx8="http://schemas.microsoft.com/office/drawing/2016/5/14/chartex" xmlns:mc="http://schemas.openxmlformats.org/markup-compatibility/2006" xmlns:aink="http://schemas.microsoft.com/office/drawing/2016/ink" xmlns:am3d="http://schemas.microsoft.com/office/drawing/2017/model3d" xmlns:o="urn:schemas-microsoft-com:office:office" xmlns:oel="http://schemas.microsoft.com/office/2019/extlst" xmlns:r="http://schemas.openxmlformats.org/officeDocument/2006/relationships" xmlns:m="http://schemas.openxmlformats.org/officeDocument/2006/math" xmlns:v="urn:schemas-microsoft-com:vml" xmlns:wp14="http://schemas.microsoft.com/office/word/2010/wordprocessingDrawing" xmlns:wp="http://schemas.openxmlformats.org/drawingml/2006/wordprocessingDrawing" xmlns:w10="urn:schemas-microsoft-com:office:word" xmlns:w="http://schemas.openxmlformats.org/wordprocessingml/2006/main" xmlns:w14="http://schemas.microsoft.com/office/word/2010/wordml" xmlns:w15="http://schemas.microsoft.com/office/word/2012/wordml" xmlns:w16cex="http://schemas.microsoft.com/office/word/2018/wordml/cex" xmlns:w16cid="http://schemas.microsoft.com/office/word/2016/wordml/cid" xmlns:w16="http://schemas.microsoft.com/office/word/2018/wordml" xmlns:w16du="http://schemas.microsoft.com/office/word/2023/wordml/word16du" xmlns:w16sdtdh="http://schemas.microsoft.com/office/word/2020/wordml/sdtdatahash" xmlns:w16se="http://schemas.microsoft.com/office/word/2015/wordml/symex" xmlns:wpg="http://schemas.microsoft.com/office/word/2010/wordprocessingGroup" xmlns:wpi="http://schemas.microsoft.com/office/word/2010/wordprocessingInk" xmlns:wne="http://schemas.microsoft.com/office/word/2006/wordml" xmlns:wps="http://schemas.microsoft.com/office/word/2010/wordprocessingShape" mc:Ignorable="w14 w15 w16se w16cid w16 w16cex w16sdtdh w16du wp14">
   <w:endnote w:type="separator" w:id="-1">
     <w:p>
       <w:pPr>
@@ -5741,7 +5858,7 @@
 </file>
 
 <file path=word/footnotes.xml><?xml version="1.0" encoding="utf-8"?>
-<w:footnotes xmlns:wpc="http://schemas.microsoft.com/office/word/2010/wordprocessingCanvas" xmlns:cx="http://schemas.microsoft.com/office/drawing/2014/chartex" xmlns:cx1="http://schemas.microsoft.com/office/drawing/2015/9/8/chartex" xmlns:cx2="http://schemas.microsoft.com/office/drawing/2015/10/21/chartex" xmlns:cx3="http://schemas.microsoft.com/office/drawing/2016/5/9/chartex" xmlns:cx4="http://schemas.microsoft.com/office/drawing/2016/5/10/chartex" xmlns:cx5="http://schemas.microsoft.com/office/drawing/2016/5/11/chartex" xmlns:cx6="http://schemas.microsoft.com/office/drawing/2016/5/12/chartex" xmlns:cx7="http://schemas.microsoft.com/office/drawing/2016/5/13/chartex" xmlns:cx8="http://schemas.microsoft.com/office/drawing/2016/5/14/chartex" xmlns:mc="http://schemas.openxmlformats.org/markup-compatibility/2006" xmlns:aink="http://schemas.microsoft.com/office/drawing/2016/ink" xmlns:am3d="http://schemas.microsoft.com/office/drawing/2017/model3d" xmlns:o="urn:schemas-microsoft-com:office:office" xmlns:oel="http://schemas.microsoft.com/office/2019/extlst" xmlns:r="http://schemas.openxmlformats.org/officeDocument/2006/relationships" xmlns:m="http://schemas.openxmlformats.org/officeDocument/2006/math" xmlns:v="urn:schemas-microsoft-com:vml" xmlns:wp14="http://schemas.microsoft.com/office/word/2010/wordprocessingDrawing" xmlns:wp="http://schemas.openxmlformats.org/drawingml/2006/wordprocessingDrawing" xmlns:w10="urn:schemas-microsoft-com:office:word" xmlns:w="http://schemas.openxmlformats.org/wordprocessingml/2006/main" xmlns:w14="http://schemas.microsoft.com/office/word/2010/wordml" xmlns:w15="http://schemas.microsoft.com/office/word/2012/wordml" xmlns:w16cex="http://schemas.microsoft.com/office/word/2018/wordml/cex" xmlns:w16cid="http://schemas.microsoft.com/office/word/2016/wordml/cid" xmlns:w16="http://schemas.microsoft.com/office/word/2018/wordml" xmlns:w16sdtdh="http://schemas.microsoft.com/office/word/2020/wordml/sdtdatahash" xmlns:w16se="http://schemas.microsoft.com/office/word/2015/wordml/symex" xmlns:wpg="http://schemas.microsoft.com/office/word/2010/wordprocessingGroup" xmlns:wpi="http://schemas.microsoft.com/office/word/2010/wordprocessingInk" xmlns:wne="http://schemas.microsoft.com/office/word/2006/wordml" xmlns:wps="http://schemas.microsoft.com/office/word/2010/wordprocessingShape" mc:Ignorable="w14 w15 w16se w16cid w16 w16cex w16sdtdh wp14">
+<w:footnotes xmlns:wpc="http://schemas.microsoft.com/office/word/2010/wordprocessingCanvas" xmlns:cx="http://schemas.microsoft.com/office/drawing/2014/chartex" xmlns:cx1="http://schemas.microsoft.com/office/drawing/2015/9/8/chartex" xmlns:cx2="http://schemas.microsoft.com/office/drawing/2015/10/21/chartex" xmlns:cx3="http://schemas.microsoft.com/office/drawing/2016/5/9/chartex" xmlns:cx4="http://schemas.microsoft.com/office/drawing/2016/5/10/chartex" xmlns:cx5="http://schemas.microsoft.com/office/drawing/2016/5/11/chartex" xmlns:cx6="http://schemas.microsoft.com/office/drawing/2016/5/12/chartex" xmlns:cx7="http://schemas.microsoft.com/office/drawing/2016/5/13/chartex" xmlns:cx8="http://schemas.microsoft.com/office/drawing/2016/5/14/chartex" xmlns:mc="http://schemas.openxmlformats.org/markup-compatibility/2006" xmlns:aink="http://schemas.microsoft.com/office/drawing/2016/ink" xmlns:am3d="http://schemas.microsoft.com/office/drawing/2017/model3d" xmlns:o="urn:schemas-microsoft-com:office:office" xmlns:oel="http://schemas.microsoft.com/office/2019/extlst" xmlns:r="http://schemas.openxmlformats.org/officeDocument/2006/relationships" xmlns:m="http://schemas.openxmlformats.org/officeDocument/2006/math" xmlns:v="urn:schemas-microsoft-com:vml" xmlns:wp14="http://schemas.microsoft.com/office/word/2010/wordprocessingDrawing" xmlns:wp="http://schemas.openxmlformats.org/drawingml/2006/wordprocessingDrawing" xmlns:w10="urn:schemas-microsoft-com:office:word" xmlns:w="http://schemas.openxmlformats.org/wordprocessingml/2006/main" xmlns:w14="http://schemas.microsoft.com/office/word/2010/wordml" xmlns:w15="http://schemas.microsoft.com/office/word/2012/wordml" xmlns:w16cex="http://schemas.microsoft.com/office/word/2018/wordml/cex" xmlns:w16cid="http://schemas.microsoft.com/office/word/2016/wordml/cid" xmlns:w16="http://schemas.microsoft.com/office/word/2018/wordml" xmlns:w16du="http://schemas.microsoft.com/office/word/2023/wordml/word16du" xmlns:w16sdtdh="http://schemas.microsoft.com/office/word/2020/wordml/sdtdatahash" xmlns:w16se="http://schemas.microsoft.com/office/word/2015/wordml/symex" xmlns:wpg="http://schemas.microsoft.com/office/word/2010/wordprocessingGroup" xmlns:wpi="http://schemas.microsoft.com/office/word/2010/wordprocessingInk" xmlns:wne="http://schemas.microsoft.com/office/word/2006/wordml" xmlns:wps="http://schemas.microsoft.com/office/word/2010/wordprocessingShape" mc:Ignorable="w14 w15 w16se w16cid w16 w16cex w16sdtdh w16du wp14">
   <w:footnote w:type="separator" w:id="-1">
     <w:p>
       <w:pPr>
@@ -5766,7 +5883,7 @@
 </file>
 
 <file path=word/numbering.xml><?xml version="1.0" encoding="utf-8"?>
-<w:numbering xmlns:wpc="http://schemas.microsoft.com/office/word/2010/wordprocessingCanvas" xmlns:cx="http://schemas.microsoft.com/office/drawing/2014/chartex" xmlns:cx1="http://schemas.microsoft.com/office/drawing/2015/9/8/chartex" xmlns:cx2="http://schemas.microsoft.com/office/drawing/2015/10/21/chartex" xmlns:cx3="http://schemas.microsoft.com/office/drawing/2016/5/9/chartex" xmlns:cx4="http://schemas.microsoft.com/office/drawing/2016/5/10/chartex" xmlns:cx5="http://schemas.microsoft.com/office/drawing/2016/5/11/chartex" xmlns:cx6="http://schemas.microsoft.com/office/drawing/2016/5/12/chartex" xmlns:cx7="http://schemas.microsoft.com/office/drawing/2016/5/13/chartex" xmlns:cx8="http://schemas.microsoft.com/office/drawing/2016/5/14/chartex" xmlns:mc="http://schemas.openxmlformats.org/markup-compatibility/2006" xmlns:aink="http://schemas.microsoft.com/office/drawing/2016/ink" xmlns:am3d="http://schemas.microsoft.com/office/drawing/2017/model3d" xmlns:o="urn:schemas-microsoft-com:office:office" xmlns:oel="http://schemas.microsoft.com/office/2019/extlst" xmlns:r="http://schemas.openxmlformats.org/officeDocument/2006/relationships" xmlns:m="http://schemas.openxmlformats.org/officeDocument/2006/math" xmlns:v="urn:schemas-microsoft-com:vml" xmlns:wp14="http://schemas.microsoft.com/office/word/2010/wordprocessingDrawing" xmlns:wp="http://schemas.openxmlformats.org/drawingml/2006/wordprocessingDrawing" xmlns:w10="urn:schemas-microsoft-com:office:word" xmlns:w="http://schemas.openxmlformats.org/wordprocessingml/2006/main" xmlns:w14="http://schemas.microsoft.com/office/word/2010/wordml" xmlns:w15="http://schemas.microsoft.com/office/word/2012/wordml" xmlns:w16cex="http://schemas.microsoft.com/office/word/2018/wordml/cex" xmlns:w16cid="http://schemas.microsoft.com/office/word/2016/wordml/cid" xmlns:w16="http://schemas.microsoft.com/office/word/2018/wordml" xmlns:w16sdtdh="http://schemas.microsoft.com/office/word/2020/wordml/sdtdatahash" xmlns:w16se="http://schemas.microsoft.com/office/word/2015/wordml/symex" xmlns:wpg="http://schemas.microsoft.com/office/word/2010/wordprocessingGroup" xmlns:wpi="http://schemas.microsoft.com/office/word/2010/wordprocessingInk" xmlns:wne="http://schemas.microsoft.com/office/word/2006/wordml" xmlns:wps="http://schemas.microsoft.com/office/word/2010/wordprocessingShape" mc:Ignorable="w14 w15 w16se w16cid w16 w16cex w16sdtdh wp14">
+<w:numbering xmlns:wpc="http://schemas.microsoft.com/office/word/2010/wordprocessingCanvas" xmlns:cx="http://schemas.microsoft.com/office/drawing/2014/chartex" xmlns:cx1="http://schemas.microsoft.com/office/drawing/2015/9/8/chartex" xmlns:cx2="http://schemas.microsoft.com/office/drawing/2015/10/21/chartex" xmlns:cx3="http://schemas.microsoft.com/office/drawing/2016/5/9/chartex" xmlns:cx4="http://schemas.microsoft.com/office/drawing/2016/5/10/chartex" xmlns:cx5="http://schemas.microsoft.com/office/drawing/2016/5/11/chartex" xmlns:cx6="http://schemas.microsoft.com/office/drawing/2016/5/12/chartex" xmlns:cx7="http://schemas.microsoft.com/office/drawing/2016/5/13/chartex" xmlns:cx8="http://schemas.microsoft.com/office/drawing/2016/5/14/chartex" xmlns:mc="http://schemas.openxmlformats.org/markup-compatibility/2006" xmlns:aink="http://schemas.microsoft.com/office/drawing/2016/ink" xmlns:am3d="http://schemas.microsoft.com/office/drawing/2017/model3d" xmlns:o="urn:schemas-microsoft-com:office:office" xmlns:oel="http://schemas.microsoft.com/office/2019/extlst" xmlns:r="http://schemas.openxmlformats.org/officeDocument/2006/relationships" xmlns:m="http://schemas.openxmlformats.org/officeDocument/2006/math" xmlns:v="urn:schemas-microsoft-com:vml" xmlns:wp14="http://schemas.microsoft.com/office/word/2010/wordprocessingDrawing" xmlns:wp="http://schemas.openxmlformats.org/drawingml/2006/wordprocessingDrawing" xmlns:w10="urn:schemas-microsoft-com:office:word" xmlns:w="http://schemas.openxmlformats.org/wordprocessingml/2006/main" xmlns:w14="http://schemas.microsoft.com/office/word/2010/wordml" xmlns:w15="http://schemas.microsoft.com/office/word/2012/wordml" xmlns:w16cex="http://schemas.microsoft.com/office/word/2018/wordml/cex" xmlns:w16cid="http://schemas.microsoft.com/office/word/2016/wordml/cid" xmlns:w16="http://schemas.microsoft.com/office/word/2018/wordml" xmlns:w16du="http://schemas.microsoft.com/office/word/2023/wordml/word16du" xmlns:w16sdtdh="http://schemas.microsoft.com/office/word/2020/wordml/sdtdatahash" xmlns:w16se="http://schemas.microsoft.com/office/word/2015/wordml/symex" xmlns:wpg="http://schemas.microsoft.com/office/word/2010/wordprocessingGroup" xmlns:wpi="http://schemas.microsoft.com/office/word/2010/wordprocessingInk" xmlns:wne="http://schemas.microsoft.com/office/word/2006/wordml" xmlns:wps="http://schemas.microsoft.com/office/word/2010/wordprocessingShape" mc:Ignorable="w14 w15 w16se w16cid w16 w16cex w16sdtdh w16du wp14">
   <w:abstractNum w:abstractNumId="0" w15:restartNumberingAfterBreak="0">
     <w:nsid w:val="00672307"/>
     <w:multiLevelType w:val="hybridMultilevel"/>
@@ -6861,7 +6978,7 @@
 </file>
 
 <file path=word/styles.xml><?xml version="1.0" encoding="utf-8"?>
-<w:styles xmlns:mc="http://schemas.openxmlformats.org/markup-compatibility/2006" xmlns:r="http://schemas.openxmlformats.org/officeDocument/2006/relationships" xmlns:w="http://schemas.openxmlformats.org/wordprocessingml/2006/main" xmlns:w14="http://schemas.microsoft.com/office/word/2010/wordml" xmlns:w15="http://schemas.microsoft.com/office/word/2012/wordml" xmlns:w16cex="http://schemas.microsoft.com/office/word/2018/wordml/cex" xmlns:w16cid="http://schemas.microsoft.com/office/word/2016/wordml/cid" xmlns:w16="http://schemas.microsoft.com/office/word/2018/wordml" xmlns:w16sdtdh="http://schemas.microsoft.com/office/word/2020/wordml/sdtdatahash" xmlns:w16se="http://schemas.microsoft.com/office/word/2015/wordml/symex" mc:Ignorable="w14 w15 w16se w16cid w16 w16cex w16sdtdh">
+<w:styles xmlns:mc="http://schemas.openxmlformats.org/markup-compatibility/2006" xmlns:r="http://schemas.openxmlformats.org/officeDocument/2006/relationships" xmlns:w="http://schemas.openxmlformats.org/wordprocessingml/2006/main" xmlns:w14="http://schemas.microsoft.com/office/word/2010/wordml" xmlns:w15="http://schemas.microsoft.com/office/word/2012/wordml" xmlns:w16cex="http://schemas.microsoft.com/office/word/2018/wordml/cex" xmlns:w16cid="http://schemas.microsoft.com/office/word/2016/wordml/cid" xmlns:w16="http://schemas.microsoft.com/office/word/2018/wordml" xmlns:w16du="http://schemas.microsoft.com/office/word/2023/wordml/word16du" xmlns:w16sdtdh="http://schemas.microsoft.com/office/word/2020/wordml/sdtdatahash" xmlns:w16se="http://schemas.microsoft.com/office/word/2015/wordml/symex" mc:Ignorable="w14 w15 w16se w16cid w16 w16cex w16sdtdh w16du">
   <w:docDefaults>
     <w:rPrDefault>
       <w:rPr>
@@ -7260,7 +7377,7 @@
   <w:style w:type="paragraph" w:default="1" w:styleId="Normal">
     <w:name w:val="Normal"/>
     <w:qFormat/>
-    <w:rsid w:val="00CF10CC"/>
+    <w:rsid w:val="00B104D1"/>
   </w:style>
   <w:style w:type="paragraph" w:styleId="Heading1">
     <w:name w:val="heading 1"/>

</xml_diff>